<commit_message>
Design Document (more sequence diagrams and corrections)-version 0.2
</commit_message>
<xml_diff>
--- a/Design Document/Design Document.docx
+++ b/Design Document/Design Document.docx
@@ -2495,7 +2495,6 @@
           <w:rFonts w:ascii="Calibri" w:hAnsi="Calibri" w:cs="Calibri"/>
           <w:color w:val="76923C"/>
         </w:rPr>
-        <w:lastRenderedPageBreak/>
         <w:t xml:space="preserve">This section should provide an overview of the entire document. No text is necessary between the heading above and the heading below unless otherwise desired. </w:t>
       </w:r>
     </w:p>
@@ -2506,6 +2505,7 @@
       <w:bookmarkStart w:id="42" w:name="_Toc303087087"/>
       <w:bookmarkStart w:id="43" w:name="_Toc239410156"/>
       <w:r>
+        <w:lastRenderedPageBreak/>
         <w:t>Purpose</w:t>
       </w:r>
       <w:bookmarkEnd w:id="42"/>
@@ -3146,6 +3146,7 @@
     <w:p>
       <w:pPr>
         <w:pStyle w:val="Heading1"/>
+        <w:spacing w:line="240" w:lineRule="auto"/>
       </w:pPr>
       <w:bookmarkStart w:id="54" w:name="_Toc239410164"/>
       <w:r>
@@ -3157,6 +3158,7 @@
     <w:p>
       <w:pPr>
         <w:pStyle w:val="Heading2"/>
+        <w:spacing w:line="240" w:lineRule="auto"/>
         <w:rPr>
           <w:rFonts w:cs="Calibri"/>
           <w:color w:val="76923C"/>
@@ -3172,6 +3174,7 @@
     <w:p>
       <w:pPr>
         <w:pStyle w:val="Heading3"/>
+        <w:spacing w:line="240" w:lineRule="auto"/>
       </w:pPr>
       <w:bookmarkStart w:id="55" w:name="_Toc239410166"/>
       <w:r>
@@ -3182,7 +3185,7 @@
     <w:p>
       <w:pPr>
         <w:pStyle w:val="Comment"/>
-        <w:spacing w:after="0"/>
+        <w:spacing w:after="0" w:line="276" w:lineRule="auto"/>
         <w:rPr>
           <w:rFonts w:ascii="Calibri" w:hAnsi="Calibri" w:cs="Calibri"/>
           <w:i w:val="0"/>
@@ -3287,18 +3290,6 @@
         </w:rPr>
         <w:t>.10).</w:t>
       </w:r>
-    </w:p>
-    <w:p>
-      <w:pPr>
-        <w:pStyle w:val="Comment"/>
-        <w:rPr>
-          <w:rFonts w:ascii="Calibri" w:hAnsi="Calibri" w:cs="Calibri"/>
-          <w:b/>
-          <w:i w:val="0"/>
-          <w:color w:val="auto"/>
-          <w:lang w:val="el-GR"/>
-        </w:rPr>
-      </w:pPr>
     </w:p>
     <w:p>
       <w:pPr>
@@ -3307,10 +3298,9 @@
           <w:ilvl w:val="0"/>
           <w:numId w:val="5"/>
         </w:numPr>
-        <w:spacing w:after="0"/>
+        <w:spacing w:before="240"/>
         <w:jc w:val="both"/>
         <w:rPr>
-          <w:rFonts w:ascii="Calibri" w:hAnsi="Calibri" w:cs="Calibri"/>
           <w:lang w:val="el-GR"/>
         </w:rPr>
       </w:pPr>
@@ -3320,7 +3310,7 @@
           <w:b/>
           <w:u w:val="single"/>
         </w:rPr>
-        <w:t>State</w:t>
+        <w:t>Sequence</w:t>
       </w:r>
       <w:r>
         <w:rPr>
@@ -3508,34 +3498,82 @@
           <w:rFonts w:ascii="Calibri" w:hAnsi="Calibri" w:cs="Calibri"/>
           <w:lang w:val="el-GR"/>
         </w:rPr>
-        <w:t>, η οποία και του παρουσιάζεται στην οθόνη.</w:t>
-      </w:r>
+        <w:t>, η οποία και του παρουσιάζεται στην οθόνη</w:t>
+      </w:r>
+      <w:r>
+        <w:rPr>
+          <w:rFonts w:ascii="Calibri" w:hAnsi="Calibri" w:cs="Calibri"/>
+          <w:lang w:val="el-GR"/>
+        </w:rPr>
+        <w:t xml:space="preserve"> (στο πιο κάτω παράδειγμα έστω ότι η λίστα αυτή αποτελείται από μόνο μία προτεινόμενη εξέταση)</w:t>
+      </w:r>
+      <w:r>
+        <w:rPr>
+          <w:rFonts w:ascii="Calibri" w:hAnsi="Calibri" w:cs="Calibri"/>
+          <w:lang w:val="el-GR"/>
+        </w:rPr>
+        <w:t>.</w:t>
+      </w:r>
+      <w:r>
+        <w:rPr>
+          <w:rFonts w:ascii="Calibri" w:hAnsi="Calibri" w:cs="Calibri"/>
+          <w:lang w:val="el-GR"/>
+        </w:rPr>
+        <w:t xml:space="preserve"> Για κάθε μία από </w:t>
+      </w:r>
+      <w:r>
+        <w:rPr>
+          <w:rFonts w:ascii="Calibri" w:hAnsi="Calibri" w:cs="Calibri"/>
+          <w:lang w:val="el-GR"/>
+        </w:rPr>
+        <w:t>τις</w:t>
+      </w:r>
+      <w:bookmarkStart w:id="56" w:name="_Toc239410167"/>
+      <w:r>
+        <w:rPr>
+          <w:rFonts w:ascii="Calibri" w:hAnsi="Calibri" w:cs="Calibri"/>
+          <w:lang w:val="el-GR"/>
+        </w:rPr>
+        <w:t xml:space="preserve"> εξετάσεις που προτείνονται, ο χρήστης εισάγει την ημερομηνία της τελευταίας διεκπεραίωσης της συγκεκριμένης εξέτασης –αν υπάρχει, διαφορετικά υπάρχει η προεπιλογή ‘δεν υπάρχει’.</w:t>
+      </w:r>
+    </w:p>
+    <w:p>
+      <w:pPr>
+        <w:pStyle w:val="ListParagraph"/>
+        <w:spacing w:before="240" w:after="0"/>
+        <w:jc w:val="both"/>
+        <w:rPr>
+          <w:b/>
+          <w:lang w:val="el-GR"/>
+        </w:rPr>
+      </w:pPr>
     </w:p>
     <w:p>
       <w:pPr>
         <w:pStyle w:val="Heading3"/>
-        <w:spacing w:before="240" w:after="0"/>
-      </w:pPr>
-      <w:bookmarkStart w:id="56" w:name="_Toc239410167"/>
-      <w:bookmarkStart w:id="57" w:name="_GoBack"/>
+        <w:spacing w:after="0"/>
+        <w:rPr>
+          <w:lang w:val="el-GR"/>
+        </w:rPr>
+      </w:pPr>
       <w:r>
         <w:rPr>
           <w:noProof/>
           <w:lang w:val="el-GR" w:eastAsia="zh-CN"/>
         </w:rPr>
         <w:drawing>
-          <wp:anchor distT="0" distB="0" distL="114300" distR="114300" simplePos="0" relativeHeight="251660288" behindDoc="0" locked="0" layoutInCell="1" allowOverlap="1" wp14:anchorId="0EDD74AA" wp14:editId="735483FC">
+          <wp:anchor distT="0" distB="0" distL="114300" distR="114300" simplePos="0" relativeHeight="251663360" behindDoc="0" locked="0" layoutInCell="1" allowOverlap="1" wp14:anchorId="021619EA" wp14:editId="52D4C82C">
             <wp:simplePos x="0" y="0"/>
             <wp:positionH relativeFrom="column">
-              <wp:posOffset>-619760</wp:posOffset>
+              <wp:posOffset>-809625</wp:posOffset>
             </wp:positionH>
             <wp:positionV relativeFrom="paragraph">
-              <wp:posOffset>430530</wp:posOffset>
+              <wp:posOffset>222885</wp:posOffset>
             </wp:positionV>
-            <wp:extent cx="6499225" cy="4314825"/>
+            <wp:extent cx="6219825" cy="3924300"/>
             <wp:effectExtent l="0" t="0" r="0" b="0"/>
             <wp:wrapTopAndBottom/>
-            <wp:docPr id="5" name="Picture 5"/>
+            <wp:docPr id="3" name="Picture 3"/>
             <wp:cNvGraphicFramePr>
               <a:graphicFrameLocks xmlns:a="http://schemas.openxmlformats.org/drawingml/2006/main" noChangeAspect="1"/>
             </wp:cNvGraphicFramePr>
@@ -3554,13 +3592,13 @@
                         </a:ext>
                       </a:extLst>
                     </a:blip>
-                    <a:srcRect l="18055" t="6484" r="18403" b="18485"/>
+                    <a:srcRect l="18981" t="6761" r="19773" b="19411"/>
                     <a:stretch/>
                   </pic:blipFill>
                   <pic:spPr bwMode="auto">
                     <a:xfrm>
                       <a:off x="0" y="0"/>
-                      <a:ext cx="6499225" cy="4314825"/>
+                      <a:ext cx="6219825" cy="3924300"/>
                     </a:xfrm>
                     <a:prstGeom prst="rect">
                       <a:avLst/>
@@ -3586,9 +3624,15 @@
           </wp:anchor>
         </w:drawing>
       </w:r>
-      <w:bookmarkEnd w:id="57"/>
-      <w:r>
-        <w:t>State diagram</w:t>
+      <w:r>
+        <w:rPr>
+          <w:noProof/>
+          <w:lang w:eastAsia="zh-CN"/>
+        </w:rPr>
+        <w:t>Sequence</w:t>
+      </w:r>
+      <w:r>
+        <w:t xml:space="preserve"> diagram</w:t>
       </w:r>
       <w:bookmarkEnd w:id="56"/>
       <w:r>
@@ -3597,15 +3641,6 @@
     </w:p>
     <w:p>
       <w:pPr>
-        <w:rPr>
-          <w:noProof/>
-          <w:lang w:eastAsia="zh-CN"/>
-        </w:rPr>
-      </w:pPr>
-    </w:p>
-    <w:p/>
-    <w:p>
-      <w:pPr>
         <w:pStyle w:val="Heading2"/>
         <w:rPr>
           <w:lang w:val="el-GR"/>
@@ -3615,6 +3650,7 @@
         <w:rPr>
           <w:lang w:val="el-GR"/>
         </w:rPr>
+        <w:lastRenderedPageBreak/>
         <w:t>Γενική ενημέρωση</w:t>
       </w:r>
     </w:p>
@@ -3652,13 +3688,34 @@
           <w:b w:val="0"/>
           <w:lang w:val="el-GR"/>
         </w:rPr>
-        <w:t xml:space="preserve">μεί νε λάβει πληροφορίες γενικής φύσεως για τα είδη καρκίνου, τους τρόπους πρόληψης (διατροφή, άσκηση κτλ) και τις εξετάσεις που αφορούν το καρκίνο, μέσα από μία λίστα από στην οποία βρίσκονται κατηγοριοποιημένες οι διάφορες πληροφορίες. Για παράδειγμα, υπάρχουν οι επιλογές ‘Τρόποι πρόληψης’, ‘Καρκίνοι’, ‘Εξετάσεις’ κτλ, ο χρήστης επιλέγει ‘Καρκίνοι’ και τότε του παρουσιάζεται μία λίστα με </w:t>
+        <w:t xml:space="preserve">μεί να </w:t>
       </w:r>
       <w:r>
         <w:rPr>
           <w:b w:val="0"/>
           <w:lang w:val="el-GR"/>
         </w:rPr>
+        <w:t>λάβει πληροφορίες γενικής φύσεως για τα είδη καρκίνου, τους τρόπους πρόληψης (διατροφή, άσκηση κτλ) και τις εξετάσεις που αφορούν το καρκίνο, μέσα από μία λίστα από στην οποία βρίσκονται κατηγοριοποιημένες οι διάφορες πληροφορίες. Για παράδειγμα, υπάρχουν οι επιλογές ‘Τρόποι πρόληψ</w:t>
+      </w:r>
+      <w:r>
+        <w:rPr>
+          <w:b w:val="0"/>
+          <w:lang w:val="el-GR"/>
+        </w:rPr>
+        <w:t>ης’, ‘Καρκίνοι’, ‘Εξετάσεις’ κτλ. Ο</w:t>
+      </w:r>
+      <w:r>
+        <w:rPr>
+          <w:b w:val="0"/>
+          <w:lang w:val="el-GR"/>
+        </w:rPr>
+        <w:t xml:space="preserve"> χρήστης επιλέγει ‘Καρκίνοι’ και τότε του παρουσιάζεται μία λίστα με </w:t>
+      </w:r>
+      <w:r>
+        <w:rPr>
+          <w:b w:val="0"/>
+          <w:lang w:val="el-GR"/>
+        </w:rPr>
         <w:t>τους τίτλους των</w:t>
       </w:r>
       <w:r>
@@ -3727,6 +3784,7 @@
     </w:p>
     <w:p>
       <w:pPr>
+        <w:spacing w:line="240" w:lineRule="auto"/>
         <w:rPr>
           <w:lang w:val="el-GR"/>
         </w:rPr>
@@ -3739,6 +3797,7 @@
           <w:ilvl w:val="0"/>
           <w:numId w:val="5"/>
         </w:numPr>
+        <w:spacing w:after="0"/>
         <w:rPr>
           <w:lang w:val="el-GR"/>
         </w:rPr>
@@ -3749,7 +3808,7 @@
           <w:b/>
           <w:u w:val="single"/>
         </w:rPr>
-        <w:t>State</w:t>
+        <w:t>Sequence</w:t>
       </w:r>
       <w:r>
         <w:rPr>
@@ -3866,7 +3925,17 @@
     <w:p>
       <w:pPr>
         <w:pStyle w:val="Heading2"/>
-        <w:spacing w:after="0"/>
+        <w:numPr>
+          <w:ilvl w:val="0"/>
+          <w:numId w:val="0"/>
+        </w:numPr>
+        <w:spacing w:after="0" w:line="240" w:lineRule="auto"/>
+        <w:ind w:left="540"/>
+      </w:pPr>
+    </w:p>
+    <w:p>
+      <w:pPr>
+        <w:pStyle w:val="Heading3"/>
       </w:pPr>
       <w:r>
         <w:rPr>
@@ -3874,18 +3943,18 @@
           <w:lang w:val="el-GR" w:eastAsia="zh-CN"/>
         </w:rPr>
         <w:drawing>
-          <wp:anchor distT="0" distB="0" distL="114300" distR="114300" simplePos="0" relativeHeight="251659264" behindDoc="0" locked="0" layoutInCell="1" allowOverlap="1" wp14:anchorId="09B5E381" wp14:editId="5F1A5FB1">
+          <wp:anchor distT="0" distB="0" distL="114300" distR="114300" simplePos="0" relativeHeight="251661312" behindDoc="0" locked="0" layoutInCell="1" allowOverlap="1" wp14:anchorId="5EB0A666" wp14:editId="2A7DE266">
             <wp:simplePos x="0" y="0"/>
             <wp:positionH relativeFrom="column">
-              <wp:posOffset>-400050</wp:posOffset>
+              <wp:posOffset>-504825</wp:posOffset>
             </wp:positionH>
             <wp:positionV relativeFrom="paragraph">
-              <wp:posOffset>278765</wp:posOffset>
+              <wp:posOffset>402590</wp:posOffset>
             </wp:positionV>
-            <wp:extent cx="6315075" cy="4702175"/>
+            <wp:extent cx="6605905" cy="4200525"/>
             <wp:effectExtent l="0" t="0" r="0" b="0"/>
             <wp:wrapTopAndBottom/>
-            <wp:docPr id="4" name="Picture 4"/>
+            <wp:docPr id="6" name="Picture 6"/>
             <wp:cNvGraphicFramePr>
               <a:graphicFrameLocks xmlns:a="http://schemas.openxmlformats.org/drawingml/2006/main" noChangeAspect="1"/>
             </wp:cNvGraphicFramePr>
@@ -3904,13 +3973,13 @@
                         </a:ext>
                       </a:extLst>
                     </a:blip>
-                    <a:srcRect l="17882" t="11116" r="25000" b="13235"/>
+                    <a:srcRect l="18750" t="11115" r="25000" b="15089"/>
                     <a:stretch/>
                   </pic:blipFill>
                   <pic:spPr bwMode="auto">
                     <a:xfrm>
                       <a:off x="0" y="0"/>
-                      <a:ext cx="6315075" cy="4702175"/>
+                      <a:ext cx="6605905" cy="4200525"/>
                     </a:xfrm>
                     <a:prstGeom prst="rect">
                       <a:avLst/>
@@ -3937,7 +4006,24 @@
         </w:drawing>
       </w:r>
       <w:r>
-        <w:t>State diagram 2</w:t>
+        <w:rPr>
+          <w:noProof/>
+          <w:lang w:eastAsia="zh-CN"/>
+        </w:rPr>
+        <w:t xml:space="preserve"> </w:t>
+      </w:r>
+      <w:r>
+        <w:rPr>
+          <w:noProof/>
+          <w:lang w:eastAsia="zh-CN"/>
+        </w:rPr>
+        <w:t>Sequence</w:t>
+      </w:r>
+      <w:r>
+        <w:t xml:space="preserve"> </w:t>
+      </w:r>
+      <w:r>
+        <w:t>diagram 2</w:t>
       </w:r>
     </w:p>
     <w:p>
@@ -3958,6 +4044,7 @@
     <w:p>
       <w:pPr>
         <w:pStyle w:val="Heading3"/>
+        <w:spacing w:line="240" w:lineRule="auto"/>
         <w:rPr>
           <w:lang w:val="el-GR"/>
         </w:rPr>
@@ -3968,6 +4055,7 @@
     </w:p>
     <w:p>
       <w:pPr>
+        <w:spacing w:after="0" w:line="240" w:lineRule="auto"/>
         <w:rPr>
           <w:sz w:val="24"/>
           <w:szCs w:val="24"/>
@@ -4034,7 +4122,7 @@
           <w:szCs w:val="24"/>
           <w:lang w:val="el-GR"/>
         </w:rPr>
-        <w:t xml:space="preserve"> (νοουμένου ότι έχει εκτελεστεί η λειτουργία ‘Προσωπική ενημέρωση’ ορθά)</w:t>
+        <w:t xml:space="preserve"> (νοουμένου ότι έχει εκτελεστεί η λειτο</w:t>
       </w:r>
       <w:r>
         <w:rPr>
@@ -4042,34 +4130,203 @@
           <w:szCs w:val="24"/>
           <w:lang w:val="el-GR"/>
         </w:rPr>
-        <w:t>. Ο χρήστης απαντά αναλόγως (ναι/</w:t>
-      </w:r>
-      <w:proofErr w:type="spellStart"/>
+        <w:t>υργία ‘Προσωπική ενημέρωση’ ορθά</w:t>
+      </w:r>
       <w:r>
         <w:rPr>
           <w:sz w:val="24"/>
           <w:szCs w:val="24"/>
           <w:lang w:val="el-GR"/>
         </w:rPr>
-        <w:t>όχ</w:t>
-      </w:r>
-      <w:proofErr w:type="spellEnd"/>
+        <w:t>)</w:t>
+      </w:r>
       <w:r>
         <w:rPr>
           <w:sz w:val="24"/>
           <w:szCs w:val="24"/>
           <w:lang w:val="el-GR"/>
         </w:rPr>
-        <w:t xml:space="preserve">ι). Αν δεν το έχει διευθετήσει ακόμη, τότε η νέα ημερομηνία ενεργοποίησης της υπενθύμισης ορίζεται μία βδομάδα αργότερα από τη τρεχούμενη, διαφορετικά (αν έχει διευθετήσει κάποιο ραντεβού) τότε ο χρήστης ειδοποιείται ώστε να εισάγει την ημερομηνία της εξέτασης που έχει διευθετήσει και η νέα ημερομηνία ενεργοποίησης της υπενθύμισης ορίζεται μία βδομάδα αργότερα από την ημερομηνία του ραντεβού ώστε να επιβεβαιωθεί η πραγμάτωση της εξέτασης. </w:t>
+        <w:t xml:space="preserve">. Ο χρήστης απαντά </w:t>
+      </w:r>
+      <w:r>
+        <w:rPr>
+          <w:sz w:val="24"/>
+          <w:szCs w:val="24"/>
+          <w:lang w:val="el-GR"/>
+        </w:rPr>
+        <w:t>αναλόγως (ναι/</w:t>
+      </w:r>
+      <w:proofErr w:type="spellStart"/>
+      <w:r>
+        <w:rPr>
+          <w:sz w:val="24"/>
+          <w:szCs w:val="24"/>
+          <w:lang w:val="el-GR"/>
+        </w:rPr>
+        <w:t>όχ</w:t>
+      </w:r>
+      <w:proofErr w:type="spellEnd"/>
+      <w:r>
+        <w:rPr>
+          <w:sz w:val="24"/>
+          <w:szCs w:val="24"/>
+          <w:lang w:val="el-GR"/>
+        </w:rPr>
+        <w:t>ι). Αν δεν</w:t>
+      </w:r>
+      <w:r>
+        <w:rPr>
+          <w:sz w:val="24"/>
+          <w:szCs w:val="24"/>
+          <w:lang w:val="el-GR"/>
+        </w:rPr>
+        <w:t xml:space="preserve"> έχει διευθετήσει ακόμη</w:t>
+      </w:r>
+      <w:r>
+        <w:rPr>
+          <w:sz w:val="24"/>
+          <w:szCs w:val="24"/>
+          <w:lang w:val="el-GR"/>
+        </w:rPr>
+        <w:t xml:space="preserve"> κάποιο ραντεβού για να εξεταστεί</w:t>
+      </w:r>
+      <w:r>
+        <w:rPr>
+          <w:sz w:val="24"/>
+          <w:szCs w:val="24"/>
+          <w:lang w:val="el-GR"/>
+        </w:rPr>
+        <w:t xml:space="preserve">, τότε η νέα ημερομηνία ενεργοποίησης της υπενθύμισης ορίζεται μία βδομάδα αργότερα από τη τρεχούμενη, διαφορετικά (αν έχει διευθετήσει κάποιο ραντεβού) τότε ο χρήστης ειδοποιείται ώστε να εισάγει την ημερομηνία της εξέτασης που έχει διευθετήσει και η νέα ημερομηνία ενεργοποίησης της υπενθύμισης ορίζεται μία βδομάδα αργότερα από την ημερομηνία του ραντεβού ώστε να επιβεβαιωθεί η πραγμάτωση της εξέτασης. </w:t>
+      </w:r>
+      <w:r>
+        <w:rPr>
+          <w:sz w:val="24"/>
+          <w:szCs w:val="24"/>
+          <w:lang w:val="el-GR"/>
+        </w:rPr>
+        <w:t>Αν ο χρήστης δεν πήγε τελικά στο ραντεβού τότε και πάλι η</w:t>
+      </w:r>
+      <w:r>
+        <w:rPr>
+          <w:sz w:val="24"/>
+          <w:szCs w:val="24"/>
+          <w:lang w:val="el-GR"/>
+        </w:rPr>
+        <w:t xml:space="preserve"> νέα ημερομηνία ενεργοποίησης της υπενθύμισης ορίζεται μία βδομάδα αργότερα από τη τρεχούμενη</w:t>
+      </w:r>
+      <w:r>
+        <w:rPr>
+          <w:sz w:val="24"/>
+          <w:szCs w:val="24"/>
+          <w:lang w:val="el-GR"/>
+        </w:rPr>
+        <w:t>, διαφορετικά ορίζεται ένα μήνα πριν από την ημερομηνία που προτείνεται να επαναληφτεί η εξέταση αυτή.</w:t>
       </w:r>
     </w:p>
     <w:p>
       <w:pPr>
         <w:pStyle w:val="Heading3"/>
-        <w:rPr>
-          <w:lang w:val="el-GR"/>
-        </w:rPr>
-      </w:pPr>
+        <w:numPr>
+          <w:ilvl w:val="0"/>
+          <w:numId w:val="0"/>
+        </w:numPr>
+        <w:spacing w:after="0" w:line="240" w:lineRule="auto"/>
+        <w:rPr>
+          <w:lang w:val="el-GR"/>
+        </w:rPr>
+      </w:pPr>
+    </w:p>
+    <w:p>
+      <w:pPr>
+        <w:pStyle w:val="Heading3"/>
+        <w:spacing w:after="0" w:line="240" w:lineRule="auto"/>
+        <w:rPr>
+          <w:lang w:val="el-GR"/>
+        </w:rPr>
+      </w:pPr>
+      <w:r>
+        <w:rPr>
+          <w:noProof/>
+          <w:lang w:val="el-GR" w:eastAsia="zh-CN"/>
+        </w:rPr>
+        <w:drawing>
+          <wp:anchor distT="0" distB="0" distL="114300" distR="114300" simplePos="0" relativeHeight="251664384" behindDoc="0" locked="0" layoutInCell="1" allowOverlap="1" wp14:anchorId="1DC37D0A" wp14:editId="5AA1A080">
+            <wp:simplePos x="0" y="0"/>
+            <wp:positionH relativeFrom="column">
+              <wp:posOffset>219075</wp:posOffset>
+            </wp:positionH>
+            <wp:positionV relativeFrom="paragraph">
+              <wp:posOffset>252730</wp:posOffset>
+            </wp:positionV>
+            <wp:extent cx="4810125" cy="6229350"/>
+            <wp:effectExtent l="0" t="0" r="0" b="0"/>
+            <wp:wrapTopAndBottom/>
+            <wp:docPr id="9" name="Picture 9"/>
+            <wp:cNvGraphicFramePr>
+              <a:graphicFrameLocks xmlns:a="http://schemas.openxmlformats.org/drawingml/2006/main" noChangeAspect="1"/>
+            </wp:cNvGraphicFramePr>
+            <a:graphic xmlns:a="http://schemas.openxmlformats.org/drawingml/2006/main">
+              <a:graphicData uri="http://schemas.openxmlformats.org/drawingml/2006/picture">
+                <pic:pic xmlns:pic="http://schemas.openxmlformats.org/drawingml/2006/picture">
+                  <pic:nvPicPr>
+                    <pic:cNvPr id="0" name=""/>
+                    <pic:cNvPicPr/>
+                  </pic:nvPicPr>
+                  <pic:blipFill rotWithShape="1">
+                    <a:blip r:embed="rId13">
+                      <a:extLst>
+                        <a:ext uri="{28A0092B-C50C-407E-A947-70E740481C1C}">
+                          <a14:useLocalDpi xmlns:a14="http://schemas.microsoft.com/office/drawing/2010/main" val="0"/>
+                        </a:ext>
+                      </a:extLst>
+                    </a:blip>
+                    <a:srcRect l="27083" t="9881" r="42535" b="7677"/>
+                    <a:stretch/>
+                  </pic:blipFill>
+                  <pic:spPr bwMode="auto">
+                    <a:xfrm>
+                      <a:off x="0" y="0"/>
+                      <a:ext cx="4810125" cy="6229350"/>
+                    </a:xfrm>
+                    <a:prstGeom prst="rect">
+                      <a:avLst/>
+                    </a:prstGeom>
+                    <a:ln>
+                      <a:noFill/>
+                    </a:ln>
+                    <a:extLst>
+                      <a:ext uri="{53640926-AAD7-44D8-BBD7-CCE9431645EC}">
+                        <a14:shadowObscured xmlns:a14="http://schemas.microsoft.com/office/drawing/2010/main"/>
+                      </a:ext>
+                    </a:extLst>
+                  </pic:spPr>
+                </pic:pic>
+              </a:graphicData>
+            </a:graphic>
+            <wp14:sizeRelH relativeFrom="page">
+              <wp14:pctWidth>0</wp14:pctWidth>
+            </wp14:sizeRelH>
+            <wp14:sizeRelV relativeFrom="page">
+              <wp14:pctHeight>0</wp14:pctHeight>
+            </wp14:sizeRelV>
+          </wp:anchor>
+        </w:drawing>
+      </w:r>
+      <w:r>
+        <w:rPr>
+          <w:noProof/>
+          <w:lang w:eastAsia="zh-CN"/>
+        </w:rPr>
+        <w:t>Sequence</w:t>
+      </w:r>
+      <w:r>
+        <w:t xml:space="preserve"> diag</w:t>
+      </w:r>
+      <w:r>
+        <w:t>ram 3</w:t>
+      </w:r>
+      <w:bookmarkStart w:id="57" w:name="_GoBack"/>
+      <w:bookmarkEnd w:id="57"/>
     </w:p>
     <w:p>
       <w:pPr>
@@ -4382,9 +4639,9 @@
     </w:p>
     <w:p/>
     <w:sectPr>
-      <w:footerReference w:type="default" r:id="rId13"/>
+      <w:footerReference w:type="default" r:id="rId14"/>
       <w:pgSz w:w="12240" w:h="15840"/>
-      <w:pgMar w:top="568" w:right="1800" w:bottom="1440" w:left="1800" w:header="720" w:footer="720" w:gutter="0"/>
+      <w:pgMar w:top="426" w:right="1800" w:bottom="567" w:left="1800" w:header="720" w:footer="720" w:gutter="0"/>
       <w:cols w:space="720"/>
       <w:docGrid w:linePitch="360"/>
     </w:sectPr>
@@ -4437,7 +4694,7 @@
       <w:rPr>
         <w:noProof/>
       </w:rPr>
-      <w:t>7</w:t>
+      <w:t>10</w:t>
     </w:r>
     <w:r>
       <w:rPr>
@@ -6223,7 +6480,7 @@
 </file>
 
 <file path=customXml/itemProps1.xml><?xml version="1.0" encoding="utf-8"?>
-<ds:datastoreItem xmlns:ds="http://schemas.openxmlformats.org/officeDocument/2006/customXml" ds:itemID="{83A339B9-596A-4A8C-BB46-DE0E08760BB0}">
+<ds:datastoreItem xmlns:ds="http://schemas.openxmlformats.org/officeDocument/2006/customXml" ds:itemID="{32EF0C8B-69A7-4F0E-96E8-C75674FCFAB3}">
   <ds:schemaRefs>
     <ds:schemaRef ds:uri="http://schemas.openxmlformats.org/officeDocument/2006/bibliography"/>
   </ds:schemaRefs>

</xml_diff>

<commit_message>
Design Document (corrections) - version.0.3.
</commit_message>
<xml_diff>
--- a/Design Document/Design Document.docx
+++ b/Design Document/Design Document.docx
@@ -3298,7 +3298,7 @@
           <w:ilvl w:val="0"/>
           <w:numId w:val="5"/>
         </w:numPr>
-        <w:spacing w:before="240"/>
+        <w:spacing w:before="240" w:line="240" w:lineRule="auto"/>
         <w:jc w:val="both"/>
         <w:rPr>
           <w:lang w:val="el-GR"/>
@@ -3562,7 +3562,7 @@
           <w:lang w:val="el-GR" w:eastAsia="zh-CN"/>
         </w:rPr>
         <w:drawing>
-          <wp:anchor distT="0" distB="0" distL="114300" distR="114300" simplePos="0" relativeHeight="251663360" behindDoc="0" locked="0" layoutInCell="1" allowOverlap="1" wp14:anchorId="021619EA" wp14:editId="52D4C82C">
+          <wp:anchor distT="0" distB="0" distL="114300" distR="114300" simplePos="0" relativeHeight="251663360" behindDoc="0" locked="0" layoutInCell="1" allowOverlap="1" wp14:anchorId="021619EA" wp14:editId="4B081BC9">
             <wp:simplePos x="0" y="0"/>
             <wp:positionH relativeFrom="column">
               <wp:posOffset>-809625</wp:posOffset>
@@ -3669,7 +3669,7 @@
           <w:ilvl w:val="0"/>
           <w:numId w:val="0"/>
         </w:numPr>
-        <w:spacing w:after="0"/>
+        <w:spacing w:after="0" w:line="240" w:lineRule="auto"/>
         <w:ind w:left="360"/>
         <w:rPr>
           <w:b w:val="0"/>
@@ -3931,6 +3931,9 @@
         </w:numPr>
         <w:spacing w:after="0" w:line="240" w:lineRule="auto"/>
         <w:ind w:left="540"/>
+        <w:rPr>
+          <w:lang w:val="el-GR"/>
+        </w:rPr>
       </w:pPr>
     </w:p>
     <w:p>
@@ -3943,13 +3946,13 @@
           <w:lang w:val="el-GR" w:eastAsia="zh-CN"/>
         </w:rPr>
         <w:drawing>
-          <wp:anchor distT="0" distB="0" distL="114300" distR="114300" simplePos="0" relativeHeight="251661312" behindDoc="0" locked="0" layoutInCell="1" allowOverlap="1" wp14:anchorId="5EB0A666" wp14:editId="2A7DE266">
+          <wp:anchor distT="0" distB="0" distL="114300" distR="114300" simplePos="0" relativeHeight="251661312" behindDoc="0" locked="0" layoutInCell="1" allowOverlap="1" wp14:anchorId="5EB0A666" wp14:editId="0AE41DBB">
             <wp:simplePos x="0" y="0"/>
             <wp:positionH relativeFrom="column">
               <wp:posOffset>-504825</wp:posOffset>
             </wp:positionH>
             <wp:positionV relativeFrom="paragraph">
-              <wp:posOffset>402590</wp:posOffset>
+              <wp:posOffset>545465</wp:posOffset>
             </wp:positionV>
             <wp:extent cx="6605905" cy="4200525"/>
             <wp:effectExtent l="0" t="0" r="0" b="0"/>
@@ -4008,23 +4011,37 @@
       <w:r>
         <w:rPr>
           <w:noProof/>
+          <w:lang w:val="el-GR" w:eastAsia="zh-CN"/>
+        </w:rPr>
+        <w:t xml:space="preserve"> </w:t>
+      </w:r>
+      <w:r>
+        <w:rPr>
+          <w:noProof/>
           <w:lang w:eastAsia="zh-CN"/>
         </w:rPr>
+        <w:t>Sequence</w:t>
+      </w:r>
+      <w:r>
         <w:t xml:space="preserve"> </w:t>
       </w:r>
       <w:r>
-        <w:rPr>
-          <w:noProof/>
-          <w:lang w:eastAsia="zh-CN"/>
-        </w:rPr>
-        <w:t>Sequence</w:t>
-      </w:r>
-      <w:r>
-        <w:t xml:space="preserve"> </w:t>
-      </w:r>
-      <w:r>
         <w:t>diagram 2</w:t>
       </w:r>
+    </w:p>
+    <w:p>
+      <w:pPr>
+        <w:pStyle w:val="Heading2"/>
+        <w:numPr>
+          <w:ilvl w:val="0"/>
+          <w:numId w:val="0"/>
+        </w:numPr>
+        <w:spacing w:after="0"/>
+        <w:ind w:left="540"/>
+        <w:rPr>
+          <w:lang w:val="el-GR"/>
+        </w:rPr>
+      </w:pPr>
     </w:p>
     <w:p>
       <w:pPr>
@@ -4055,7 +4072,6 @@
     </w:p>
     <w:p>
       <w:pPr>
-        <w:spacing w:after="0" w:line="240" w:lineRule="auto"/>
         <w:rPr>
           <w:sz w:val="24"/>
           <w:szCs w:val="24"/>
@@ -4204,23 +4220,186 @@
           <w:szCs w:val="24"/>
           <w:lang w:val="el-GR"/>
         </w:rPr>
-        <w:t>Αν ο χρήστης δεν πήγε τελικά στο ραντεβού τότε και πάλι η</w:t>
-      </w:r>
-      <w:r>
+        <w:t>Αν ο χρήστης δεν πήγε τελικά στο ραντεβού τότε και πάλι η νέα ημερομηνία ενεργοποίησης της υπενθύμισης ορίζεται μία βδομάδα αργότερα από τη τρεχούμενη, διαφορετικά ορίζεται ένα μήνα πριν από την ημερομηνία που προτείνεται να επαναληφτεί η εξέταση αυτή.</w:t>
+      </w:r>
+    </w:p>
+    <w:p>
+      <w:pPr>
         <w:rPr>
           <w:sz w:val="24"/>
           <w:szCs w:val="24"/>
           <w:lang w:val="el-GR"/>
         </w:rPr>
-        <w:t xml:space="preserve"> νέα ημερομηνία ενεργοποίησης της υπενθύμισης ορίζεται μία βδομάδα αργότερα από τη τρεχούμενη</w:t>
-      </w:r>
-      <w:r>
+      </w:pPr>
+    </w:p>
+    <w:p>
+      <w:pPr>
+        <w:pStyle w:val="ListParagraph"/>
+        <w:numPr>
+          <w:ilvl w:val="0"/>
+          <w:numId w:val="5"/>
+        </w:numPr>
+        <w:spacing w:before="240"/>
         <w:rPr>
           <w:sz w:val="24"/>
           <w:szCs w:val="24"/>
           <w:lang w:val="el-GR"/>
         </w:rPr>
-        <w:t>, διαφορετικά ορίζεται ένα μήνα πριν από την ημερομηνία που προτείνεται να επαναληφτεί η εξέταση αυτή.</w:t>
+      </w:pPr>
+      <w:r>
+        <w:rPr>
+          <w:rFonts w:cs="Calibri"/>
+          <w:b/>
+          <w:sz w:val="24"/>
+          <w:szCs w:val="24"/>
+          <w:u w:val="single"/>
+        </w:rPr>
+        <w:t>Sequence</w:t>
+      </w:r>
+      <w:r>
+        <w:rPr>
+          <w:rFonts w:cs="Calibri"/>
+          <w:b/>
+          <w:sz w:val="24"/>
+          <w:szCs w:val="24"/>
+          <w:u w:val="single"/>
+          <w:lang w:val="el-GR"/>
+        </w:rPr>
+        <w:t xml:space="preserve"> </w:t>
+      </w:r>
+      <w:r>
+        <w:rPr>
+          <w:rFonts w:cs="Calibri"/>
+          <w:b/>
+          <w:sz w:val="24"/>
+          <w:szCs w:val="24"/>
+          <w:u w:val="single"/>
+        </w:rPr>
+        <w:t>diagram</w:t>
+      </w:r>
+      <w:r>
+        <w:rPr>
+          <w:rFonts w:cs="Calibri"/>
+          <w:b/>
+          <w:sz w:val="24"/>
+          <w:szCs w:val="24"/>
+          <w:u w:val="single"/>
+          <w:lang w:val="el-GR"/>
+        </w:rPr>
+        <w:t xml:space="preserve"> </w:t>
+      </w:r>
+      <w:r>
+        <w:rPr>
+          <w:rFonts w:cs="Calibri"/>
+          <w:b/>
+          <w:sz w:val="24"/>
+          <w:szCs w:val="24"/>
+          <w:u w:val="single"/>
+        </w:rPr>
+        <w:t>description</w:t>
+      </w:r>
+      <w:r>
+        <w:rPr>
+          <w:rFonts w:cs="Calibri"/>
+          <w:b/>
+          <w:sz w:val="24"/>
+          <w:szCs w:val="24"/>
+          <w:u w:val="single"/>
+          <w:lang w:val="el-GR"/>
+        </w:rPr>
+        <w:t>:</w:t>
+      </w:r>
+      <w:r>
+        <w:rPr>
+          <w:rFonts w:cs="Calibri"/>
+          <w:sz w:val="24"/>
+          <w:szCs w:val="24"/>
+          <w:lang w:val="el-GR"/>
+        </w:rPr>
+        <w:t xml:space="preserve"> Ενεργοποιείται μία υπενθύμιση για κάποια συγκεκριμένη εξέταση που προτάθηκε στο χρήστη. Ο ίδιος απαντά για το κατά πόσο έχει διευθετήσει κάποιο ραντεβού. Αν όχι ή αν αγνοηθεί η υπενθύμιση τότε </w:t>
+      </w:r>
+      <w:proofErr w:type="spellStart"/>
+      <w:r>
+        <w:rPr>
+          <w:rFonts w:cs="Calibri"/>
+          <w:sz w:val="24"/>
+          <w:szCs w:val="24"/>
+          <w:lang w:val="el-GR"/>
+        </w:rPr>
+        <w:t>επανα</w:t>
+      </w:r>
+      <w:proofErr w:type="spellEnd"/>
+      <w:r>
+        <w:rPr>
+          <w:rFonts w:cs="Calibri"/>
+          <w:sz w:val="24"/>
+          <w:szCs w:val="24"/>
+          <w:lang w:val="el-GR"/>
+        </w:rPr>
+        <w:t xml:space="preserve">-ενεργοποιείται μετά από μία βδομάδα και αυτή η διαδικασία επαναλαμβάνεται μέχρι </w:t>
+      </w:r>
+      <w:proofErr w:type="spellStart"/>
+      <w:r>
+        <w:rPr>
+          <w:rFonts w:cs="Calibri"/>
+          <w:sz w:val="24"/>
+          <w:szCs w:val="24"/>
+          <w:lang w:val="el-GR"/>
+        </w:rPr>
+        <w:t>σώτου</w:t>
+      </w:r>
+      <w:proofErr w:type="spellEnd"/>
+      <w:r>
+        <w:rPr>
+          <w:rFonts w:cs="Calibri"/>
+          <w:sz w:val="24"/>
+          <w:szCs w:val="24"/>
+          <w:lang w:val="el-GR"/>
+        </w:rPr>
+        <w:t xml:space="preserve"> ο χρήστης το διευθετήσει (ή απενεργοποιήσει τη λειτουργία </w:t>
+      </w:r>
+      <w:r>
+        <w:rPr>
+          <w:rFonts w:cs="Calibri"/>
+          <w:sz w:val="24"/>
+          <w:szCs w:val="24"/>
+        </w:rPr>
+        <w:t>push</w:t>
+      </w:r>
+      <w:r>
+        <w:rPr>
+          <w:rFonts w:cs="Calibri"/>
+          <w:sz w:val="24"/>
+          <w:szCs w:val="24"/>
+          <w:lang w:val="el-GR"/>
+        </w:rPr>
+        <w:t xml:space="preserve"> </w:t>
+      </w:r>
+      <w:r>
+        <w:rPr>
+          <w:rFonts w:cs="Calibri"/>
+          <w:sz w:val="24"/>
+          <w:szCs w:val="24"/>
+        </w:rPr>
+        <w:t>notification</w:t>
+      </w:r>
+      <w:r>
+        <w:rPr>
+          <w:rFonts w:cs="Calibri"/>
+          <w:sz w:val="24"/>
+          <w:szCs w:val="24"/>
+          <w:lang w:val="el-GR"/>
+        </w:rPr>
+        <w:t xml:space="preserve"> από τις ρυθμίσεις – δεν αντιπροσωπεύεται από το πιο κάτω διάγραμμα αυτή η ενέργεια) .Σε αντίθετη περίπτωση, δίνει την ημερομηνία αυτή κα τότε η υπενθύμιση ενεργοποιείται μετά από μία εβδομάδα από αυτή της πραγμάτωσης της εξέτασης για να επιβεβαιωθεί κατά πόσο όντος διεκπεραιώθηκε ή όχι. Αν όχι και πάλι στέλνεται μήνυμα στο χρήστη μετά από μία βδομάδα από τη τρεχούμενη για  να τον θυμίσει να κλίσει ένα ραντεβού για τη συγκεκριμένη εξέταση, αλλιώς ενεργοποιείται </w:t>
+      </w:r>
+      <w:r>
+        <w:rPr>
+          <w:rFonts w:cs="Calibri"/>
+          <w:sz w:val="24"/>
+          <w:szCs w:val="24"/>
+          <w:lang w:val="el-GR"/>
+        </w:rPr>
+        <w:t>ένα μήνα πριν από την ημερομηνία που προτείνεται να επαναληφτεί η εξέταση αυτή.</w:t>
       </w:r>
     </w:p>
     <w:p>
@@ -4231,6 +4410,49 @@
           <w:numId w:val="0"/>
         </w:numPr>
         <w:spacing w:after="0" w:line="240" w:lineRule="auto"/>
+        <w:ind w:left="360" w:hanging="360"/>
+        <w:rPr>
+          <w:lang w:val="el-GR"/>
+        </w:rPr>
+      </w:pPr>
+    </w:p>
+    <w:p>
+      <w:pPr>
+        <w:rPr>
+          <w:lang w:val="el-GR"/>
+        </w:rPr>
+      </w:pPr>
+    </w:p>
+    <w:p>
+      <w:pPr>
+        <w:rPr>
+          <w:lang w:val="el-GR"/>
+        </w:rPr>
+      </w:pPr>
+    </w:p>
+    <w:p>
+      <w:pPr>
+        <w:rPr>
+          <w:lang w:val="el-GR"/>
+        </w:rPr>
+      </w:pPr>
+    </w:p>
+    <w:p>
+      <w:pPr>
+        <w:rPr>
+          <w:lang w:val="el-GR"/>
+        </w:rPr>
+      </w:pPr>
+    </w:p>
+    <w:p>
+      <w:pPr>
+        <w:rPr>
+          <w:lang w:val="el-GR"/>
+        </w:rPr>
+      </w:pPr>
+    </w:p>
+    <w:p>
+      <w:pPr>
         <w:rPr>
           <w:lang w:val="el-GR"/>
         </w:rPr>
@@ -4247,18 +4469,45 @@
       <w:r>
         <w:rPr>
           <w:noProof/>
+          <w:lang w:eastAsia="zh-CN"/>
+        </w:rPr>
+        <w:lastRenderedPageBreak/>
+        <w:t>Sequence</w:t>
+      </w:r>
+      <w:r>
+        <w:t xml:space="preserve"> diagram 3</w:t>
+      </w:r>
+    </w:p>
+    <w:p>
+      <w:pPr>
+        <w:spacing w:after="0" w:line="240" w:lineRule="auto"/>
+        <w:rPr>
+          <w:lang w:val="el-GR"/>
+        </w:rPr>
+      </w:pPr>
+    </w:p>
+    <w:p>
+      <w:pPr>
+        <w:spacing w:after="0" w:line="240" w:lineRule="auto"/>
+        <w:rPr>
+          <w:lang w:val="el-GR"/>
+        </w:rPr>
+      </w:pPr>
+      <w:r>
+        <w:rPr>
+          <w:noProof/>
           <w:lang w:val="el-GR" w:eastAsia="zh-CN"/>
         </w:rPr>
         <w:drawing>
-          <wp:anchor distT="0" distB="0" distL="114300" distR="114300" simplePos="0" relativeHeight="251664384" behindDoc="0" locked="0" layoutInCell="1" allowOverlap="1" wp14:anchorId="1DC37D0A" wp14:editId="5AA1A080">
+          <wp:anchor distT="0" distB="0" distL="114300" distR="114300" simplePos="0" relativeHeight="251665408" behindDoc="0" locked="0" layoutInCell="1" allowOverlap="1" wp14:anchorId="07203224" wp14:editId="4311A08F">
             <wp:simplePos x="0" y="0"/>
             <wp:positionH relativeFrom="column">
-              <wp:posOffset>219075</wp:posOffset>
+              <wp:posOffset>-428625</wp:posOffset>
             </wp:positionH>
             <wp:positionV relativeFrom="paragraph">
-              <wp:posOffset>252730</wp:posOffset>
+              <wp:posOffset>130810</wp:posOffset>
             </wp:positionV>
-            <wp:extent cx="4810125" cy="6229350"/>
+            <wp:extent cx="5591175" cy="6798945"/>
             <wp:effectExtent l="0" t="0" r="0" b="0"/>
             <wp:wrapTopAndBottom/>
             <wp:docPr id="9" name="Picture 9"/>
@@ -4286,7 +4535,7 @@
                   <pic:spPr bwMode="auto">
                     <a:xfrm>
                       <a:off x="0" y="0"/>
-                      <a:ext cx="4810125" cy="6229350"/>
+                      <a:ext cx="5591175" cy="6798945"/>
                     </a:xfrm>
                     <a:prstGeom prst="rect">
                       <a:avLst/>
@@ -4312,76 +4561,62 @@
           </wp:anchor>
         </w:drawing>
       </w:r>
-      <w:r>
-        <w:rPr>
-          <w:noProof/>
-          <w:lang w:eastAsia="zh-CN"/>
-        </w:rPr>
-        <w:t>Sequence</w:t>
-      </w:r>
-      <w:r>
-        <w:t xml:space="preserve"> diag</w:t>
-      </w:r>
-      <w:r>
-        <w:t>ram 3</w:t>
-      </w:r>
-      <w:bookmarkStart w:id="57" w:name="_GoBack"/>
+    </w:p>
+    <w:p>
+      <w:pPr>
+        <w:spacing w:after="0" w:line="240" w:lineRule="auto"/>
+        <w:rPr>
+          <w:lang w:val="el-GR"/>
+        </w:rPr>
+      </w:pPr>
+    </w:p>
+    <w:p>
+      <w:pPr>
+        <w:rPr>
+          <w:i/>
+          <w:lang w:val="el-GR"/>
+        </w:rPr>
+      </w:pPr>
+    </w:p>
+    <w:p>
+      <w:pPr>
+        <w:rPr>
+          <w:i/>
+          <w:lang w:val="el-GR"/>
+        </w:rPr>
+      </w:pPr>
+    </w:p>
+    <w:p>
+      <w:pPr>
+        <w:rPr>
+          <w:i/>
+          <w:lang w:val="el-GR"/>
+        </w:rPr>
+      </w:pPr>
+    </w:p>
+    <w:p>
+      <w:pPr>
+        <w:rPr>
+          <w:i/>
+          <w:lang w:val="el-GR"/>
+        </w:rPr>
+      </w:pPr>
+    </w:p>
+    <w:p>
+      <w:pPr>
+        <w:pStyle w:val="Heading1"/>
+        <w:rPr>
+          <w:lang w:val="el-GR"/>
+        </w:rPr>
+      </w:pPr>
+      <w:bookmarkStart w:id="57" w:name="_Toc239410168"/>
+      <w:bookmarkStart w:id="58" w:name="_GoBack"/>
+      <w:bookmarkEnd w:id="58"/>
+      <w:r>
+        <w:lastRenderedPageBreak/>
+        <w:t>Appendices</w:t>
+      </w:r>
       <w:bookmarkEnd w:id="57"/>
-    </w:p>
-    <w:p>
-      <w:pPr>
-        <w:spacing w:after="0" w:line="240" w:lineRule="auto"/>
-        <w:rPr>
-          <w:lang w:val="el-GR"/>
-        </w:rPr>
-      </w:pPr>
-    </w:p>
-    <w:p>
-      <w:pPr>
-        <w:spacing w:after="0" w:line="240" w:lineRule="auto"/>
-        <w:rPr>
-          <w:noProof/>
-          <w:lang w:val="el-GR" w:eastAsia="zh-CN"/>
-        </w:rPr>
-      </w:pPr>
-    </w:p>
-    <w:p>
-      <w:pPr>
-        <w:spacing w:after="0" w:line="240" w:lineRule="auto"/>
-        <w:rPr>
-          <w:noProof/>
-          <w:lang w:val="el-GR" w:eastAsia="zh-CN"/>
-        </w:rPr>
-      </w:pPr>
-    </w:p>
-    <w:p>
-      <w:pPr>
-        <w:spacing w:after="0" w:line="240" w:lineRule="auto"/>
-        <w:rPr>
-          <w:lang w:val="el-GR"/>
-        </w:rPr>
-      </w:pPr>
-    </w:p>
-    <w:p>
-      <w:pPr>
-        <w:rPr>
-          <w:i/>
-          <w:lang w:val="el-GR"/>
-        </w:rPr>
-      </w:pPr>
-    </w:p>
-    <w:p>
-      <w:pPr>
-        <w:pStyle w:val="Heading1"/>
-        <w:rPr>
-          <w:lang w:val="el-GR"/>
-        </w:rPr>
-      </w:pPr>
-      <w:bookmarkStart w:id="58" w:name="_Toc239410168"/>
-      <w:r>
-        <w:t>Appendices</w:t>
-      </w:r>
-      <w:bookmarkEnd w:id="58"/>
     </w:p>
     <w:p>
       <w:pPr>
@@ -4641,7 +4876,7 @@
     <w:sectPr>
       <w:footerReference w:type="default" r:id="rId14"/>
       <w:pgSz w:w="12240" w:h="15840"/>
-      <w:pgMar w:top="426" w:right="1800" w:bottom="567" w:left="1800" w:header="720" w:footer="720" w:gutter="0"/>
+      <w:pgMar w:top="568" w:right="1800" w:bottom="567" w:left="1800" w:header="720" w:footer="720" w:gutter="0"/>
       <w:cols w:space="720"/>
       <w:docGrid w:linePitch="360"/>
     </w:sectPr>
@@ -4694,7 +4929,7 @@
       <w:rPr>
         <w:noProof/>
       </w:rPr>
-      <w:t>10</w:t>
+      <w:t>11</w:t>
     </w:r>
     <w:r>
       <w:rPr>
@@ -4827,7 +5062,7 @@
   <w:abstractNum w:abstractNumId="1">
     <w:nsid w:val="28114AC2"/>
     <w:multiLevelType w:val="hybridMultilevel"/>
-    <w:tmpl w:val="786A1114"/>
+    <w:tmpl w:val="99829D74"/>
     <w:lvl w:ilvl="0" w:tplc="04080001">
       <w:start w:val="1"/>
       <w:numFmt w:val="bullet"/>
@@ -6480,7 +6715,7 @@
 </file>
 
 <file path=customXml/itemProps1.xml><?xml version="1.0" encoding="utf-8"?>
-<ds:datastoreItem xmlns:ds="http://schemas.openxmlformats.org/officeDocument/2006/customXml" ds:itemID="{32EF0C8B-69A7-4F0E-96E8-C75674FCFAB3}">
+<ds:datastoreItem xmlns:ds="http://schemas.openxmlformats.org/officeDocument/2006/customXml" ds:itemID="{0F49FBD0-5C6B-4C48-9439-9800135F5EE0}">
   <ds:schemaRefs>
     <ds:schemaRef ds:uri="http://schemas.openxmlformats.org/officeDocument/2006/bibliography"/>
   </ds:schemaRefs>

</xml_diff>

<commit_message>
Design Document - version.0.4.
additions and corrections
</commit_message>
<xml_diff>
--- a/Design Document/Design Document.docx
+++ b/Design Document/Design Document.docx
@@ -3236,7 +3236,34 @@
           <w:color w:val="auto"/>
           <w:lang w:val="el-GR"/>
         </w:rPr>
-        <w:t xml:space="preserve">που του προτείνεται η ημερομηνία της τελευταίας πραγμάτωσής της  η μένει η προκαθορισμένη- ‘δεν υπάρχει’ (εισαγωγή ημερομηνίας περιορισμένης επιλογής για αποφυγή λανθασμένης εισόδου όπως περιγράφεται </w:t>
+        <w:t xml:space="preserve">που του προτείνεται η ημερομηνία της τελευταίας πραγμάτωσής της  η μένει η προκαθορισμένη- ‘δεν υπάρχει’ </w:t>
+      </w:r>
+      <w:r>
+        <w:rPr>
+          <w:rFonts w:ascii="Calibri" w:hAnsi="Calibri" w:cs="Calibri"/>
+          <w:i w:val="0"/>
+          <w:color w:val="auto"/>
+          <w:lang w:val="el-GR"/>
+        </w:rPr>
+        <w:t>–αν δεν έχει πραγματοποιηθεί ακόμη</w:t>
+      </w:r>
+      <w:r>
+        <w:rPr>
+          <w:rFonts w:ascii="Calibri" w:hAnsi="Calibri" w:cs="Calibri"/>
+          <w:i w:val="0"/>
+          <w:color w:val="auto"/>
+          <w:lang w:val="el-GR"/>
+        </w:rPr>
+        <w:t xml:space="preserve"> </w:t>
+      </w:r>
+      <w:r>
+        <w:rPr>
+          <w:rFonts w:ascii="Calibri" w:hAnsi="Calibri" w:cs="Calibri"/>
+          <w:i w:val="0"/>
+          <w:color w:val="auto"/>
+          <w:lang w:val="el-GR"/>
+        </w:rPr>
+        <w:t xml:space="preserve">(εισαγωγή ημερομηνίας περιορισμένης επιλογής για αποφυγή λανθασμένης εισόδου όπως περιγράφεται </w:t>
       </w:r>
       <w:r>
         <w:rPr>
@@ -4212,7 +4239,23 @@
           <w:szCs w:val="24"/>
           <w:lang w:val="el-GR"/>
         </w:rPr>
-        <w:t xml:space="preserve">, τότε η νέα ημερομηνία ενεργοποίησης της υπενθύμισης ορίζεται μία βδομάδα αργότερα από τη τρεχούμενη, διαφορετικά (αν έχει διευθετήσει κάποιο ραντεβού) τότε ο χρήστης ειδοποιείται ώστε να εισάγει την ημερομηνία της εξέτασης που έχει διευθετήσει και η νέα ημερομηνία ενεργοποίησης της υπενθύμισης ορίζεται μία βδομάδα αργότερα από την ημερομηνία του ραντεβού ώστε να επιβεβαιωθεί η πραγμάτωση της εξέτασης. </w:t>
+        <w:t>, τότε η νέα ημερομηνία ενεργοποίησης της υπενθύμισης ορίζεται μία βδομάδα αργότερα από τη τρεχούμενη</w:t>
+      </w:r>
+      <w:r>
+        <w:rPr>
+          <w:sz w:val="24"/>
+          <w:szCs w:val="24"/>
+          <w:lang w:val="el-GR"/>
+        </w:rPr>
+        <w:t xml:space="preserve"> (για να τον θυμίσει να κλείσει κάποιο ραντεβού)</w:t>
+      </w:r>
+      <w:r>
+        <w:rPr>
+          <w:sz w:val="24"/>
+          <w:szCs w:val="24"/>
+          <w:lang w:val="el-GR"/>
+        </w:rPr>
+        <w:t xml:space="preserve">, διαφορετικά (αν έχει διευθετήσει κάποιο ραντεβού) τότε ο χρήστης ειδοποιείται ώστε να εισάγει την ημερομηνία της εξέτασης που έχει διευθετήσει και η νέα ημερομηνία ενεργοποίησης της υπενθύμισης ορίζεται μία βδομάδα αργότερα από την ημερομηνία του ραντεβού ώστε να επιβεβαιωθεί η πραγμάτωση της εξέτασης. </w:t>
       </w:r>
       <w:r>
         <w:rPr>
@@ -4390,31 +4433,8 @@
           <w:szCs w:val="24"/>
           <w:lang w:val="el-GR"/>
         </w:rPr>
-        <w:t xml:space="preserve"> από τις ρυθμίσεις – δεν αντιπροσωπεύεται από το πιο κάτω διάγραμμα αυτή η ενέργεια) .Σε αντίθετη περίπτωση, δίνει την ημερομηνία αυτή κα τότε η υπενθύμιση ενεργοποιείται μετά από μία εβδομάδα από αυτή της πραγμάτωσης της εξέτασης για να επιβεβαιωθεί κατά πόσο όντος διεκπεραιώθηκε ή όχι. Αν όχι και πάλι στέλνεται μήνυμα στο χρήστη μετά από μία βδομάδα από τη τρεχούμενη για  να τον θυμίσει να κλίσει ένα ραντεβού για τη συγκεκριμένη εξέταση, αλλιώς ενεργοποιείται </w:t>
-      </w:r>
-      <w:r>
-        <w:rPr>
-          <w:rFonts w:cs="Calibri"/>
-          <w:sz w:val="24"/>
-          <w:szCs w:val="24"/>
-          <w:lang w:val="el-GR"/>
-        </w:rPr>
-        <w:t>ένα μήνα πριν από την ημερομηνία που προτείνεται να επαναληφτεί η εξέταση αυτή.</w:t>
-      </w:r>
-    </w:p>
-    <w:p>
-      <w:pPr>
-        <w:pStyle w:val="Heading3"/>
-        <w:numPr>
-          <w:ilvl w:val="0"/>
-          <w:numId w:val="0"/>
-        </w:numPr>
-        <w:spacing w:after="0" w:line="240" w:lineRule="auto"/>
-        <w:ind w:left="360" w:hanging="360"/>
-        <w:rPr>
-          <w:lang w:val="el-GR"/>
-        </w:rPr>
-      </w:pPr>
+        <w:t xml:space="preserve"> από τις ρυθμίσεις – δεν αντιπροσωπεύεται από το πιο κάτω διάγραμμα αυτή η ενέργεια) .Σε αντίθετη περίπτωση, δίνει την ημερομηνία αυτή κα τότε η υπενθύμιση ενεργοποιείται μετά από μία εβδομάδα από αυτή της πραγμάτωσης της εξέτασης για να επιβεβαιωθεί κατά πόσο όντος διεκπεραιώθηκε ή όχι. Αν όχι και πάλι στέλνεται μήνυμα στο χρήστη μετά από μία βδομάδα από τη τρεχούμενη για  να τον θυμίσει να κλίσει ένα ραντεβού για τη συγκεκριμένη εξέταση, αλλιώς ενεργοποιείται ένα μήνα πριν από την ημερομηνία που προτείνεται να επαναληφτεί η εξέταση αυτή.</w:t>
+      </w:r>
     </w:p>
     <w:p>
       <w:pPr>
@@ -4485,29 +4505,21 @@
           <w:lang w:val="el-GR"/>
         </w:rPr>
       </w:pPr>
-    </w:p>
-    <w:p>
-      <w:pPr>
-        <w:spacing w:after="0" w:line="240" w:lineRule="auto"/>
-        <w:rPr>
-          <w:lang w:val="el-GR"/>
-        </w:rPr>
-      </w:pPr>
       <w:r>
         <w:rPr>
           <w:noProof/>
           <w:lang w:val="el-GR" w:eastAsia="zh-CN"/>
         </w:rPr>
         <w:drawing>
-          <wp:anchor distT="0" distB="0" distL="114300" distR="114300" simplePos="0" relativeHeight="251665408" behindDoc="0" locked="0" layoutInCell="1" allowOverlap="1" wp14:anchorId="07203224" wp14:editId="4311A08F">
+          <wp:anchor distT="0" distB="0" distL="114300" distR="114300" simplePos="0" relativeHeight="251665408" behindDoc="0" locked="0" layoutInCell="1" allowOverlap="1" wp14:anchorId="07203224" wp14:editId="7984EDD1">
             <wp:simplePos x="0" y="0"/>
             <wp:positionH relativeFrom="column">
-              <wp:posOffset>-428625</wp:posOffset>
+              <wp:posOffset>-400050</wp:posOffset>
             </wp:positionH>
             <wp:positionV relativeFrom="paragraph">
-              <wp:posOffset>130810</wp:posOffset>
+              <wp:posOffset>15240</wp:posOffset>
             </wp:positionV>
-            <wp:extent cx="5591175" cy="6798945"/>
+            <wp:extent cx="4895850" cy="5953125"/>
             <wp:effectExtent l="0" t="0" r="0" b="0"/>
             <wp:wrapTopAndBottom/>
             <wp:docPr id="9" name="Picture 9"/>
@@ -4535,7 +4547,7 @@
                   <pic:spPr bwMode="auto">
                     <a:xfrm>
                       <a:off x="0" y="0"/>
-                      <a:ext cx="5591175" cy="6798945"/>
+                      <a:ext cx="4895850" cy="5953125"/>
                     </a:xfrm>
                     <a:prstGeom prst="rect">
                       <a:avLst/>
@@ -4564,14 +4576,1115 @@
     </w:p>
     <w:p>
       <w:pPr>
+        <w:pStyle w:val="ListParagraph"/>
+        <w:numPr>
+          <w:ilvl w:val="0"/>
+          <w:numId w:val="5"/>
+        </w:numPr>
         <w:spacing w:after="0" w:line="240" w:lineRule="auto"/>
         <w:rPr>
-          <w:lang w:val="el-GR"/>
-        </w:rPr>
-      </w:pPr>
-    </w:p>
-    <w:p>
-      <w:pPr>
+          <w:noProof/>
+          <w:lang w:eastAsia="zh-CN"/>
+        </w:rPr>
+      </w:pPr>
+      <w:r>
+        <w:rPr>
+          <w:noProof/>
+          <w:lang w:val="el-GR" w:eastAsia="zh-CN"/>
+        </w:rPr>
+        <w:drawing>
+          <wp:anchor distT="0" distB="0" distL="114300" distR="114300" simplePos="0" relativeHeight="251667456" behindDoc="0" locked="0" layoutInCell="1" allowOverlap="1" wp14:anchorId="70F19A0A" wp14:editId="01AB94A7">
+            <wp:simplePos x="0" y="0"/>
+            <wp:positionH relativeFrom="column">
+              <wp:posOffset>-1047750</wp:posOffset>
+            </wp:positionH>
+            <wp:positionV relativeFrom="paragraph">
+              <wp:posOffset>238760</wp:posOffset>
+            </wp:positionV>
+            <wp:extent cx="6410325" cy="3048000"/>
+            <wp:effectExtent l="0" t="0" r="0" b="0"/>
+            <wp:wrapTopAndBottom/>
+            <wp:docPr id="5" name="Picture 5"/>
+            <wp:cNvGraphicFramePr>
+              <a:graphicFrameLocks xmlns:a="http://schemas.openxmlformats.org/drawingml/2006/main" noChangeAspect="1"/>
+            </wp:cNvGraphicFramePr>
+            <a:graphic xmlns:a="http://schemas.openxmlformats.org/drawingml/2006/main">
+              <a:graphicData uri="http://schemas.openxmlformats.org/drawingml/2006/picture">
+                <pic:pic xmlns:pic="http://schemas.openxmlformats.org/drawingml/2006/picture">
+                  <pic:nvPicPr>
+                    <pic:cNvPr id="0" name="untitledModel0.png"/>
+                    <pic:cNvPicPr/>
+                  </pic:nvPicPr>
+                  <pic:blipFill rotWithShape="1">
+                    <a:blip r:embed="rId14">
+                      <a:extLst>
+                        <a:ext uri="{28A0092B-C50C-407E-A947-70E740481C1C}">
+                          <a14:useLocalDpi xmlns:a14="http://schemas.microsoft.com/office/drawing/2010/main" val="0"/>
+                        </a:ext>
+                      </a:extLst>
+                    </a:blip>
+                    <a:srcRect l="8161" t="1192" r="8333" b="34292"/>
+                    <a:stretch/>
+                  </pic:blipFill>
+                  <pic:spPr bwMode="auto">
+                    <a:xfrm>
+                      <a:off x="0" y="0"/>
+                      <a:ext cx="6410325" cy="3048000"/>
+                    </a:xfrm>
+                    <a:prstGeom prst="rect">
+                      <a:avLst/>
+                    </a:prstGeom>
+                    <a:ln>
+                      <a:noFill/>
+                    </a:ln>
+                    <a:extLst>
+                      <a:ext uri="{53640926-AAD7-44D8-BBD7-CCE9431645EC}">
+                        <a14:shadowObscured xmlns:a14="http://schemas.microsoft.com/office/drawing/2010/main"/>
+                      </a:ext>
+                    </a:extLst>
+                  </pic:spPr>
+                </pic:pic>
+              </a:graphicData>
+            </a:graphic>
+            <wp14:sizeRelH relativeFrom="page">
+              <wp14:pctWidth>0</wp14:pctWidth>
+            </wp14:sizeRelH>
+            <wp14:sizeRelV relativeFrom="page">
+              <wp14:pctHeight>0</wp14:pctHeight>
+            </wp14:sizeRelV>
+          </wp:anchor>
+        </w:drawing>
+      </w:r>
+      <w:r>
+        <w:rPr>
+          <w:b/>
+        </w:rPr>
+        <w:t>State Diagram:</w:t>
+      </w:r>
+    </w:p>
+    <w:p>
+      <w:pPr>
+        <w:pStyle w:val="Heading2"/>
+        <w:rPr>
+          <w:noProof/>
+          <w:lang w:val="el-GR" w:eastAsia="zh-CN"/>
+        </w:rPr>
+      </w:pPr>
+      <w:r>
+        <w:rPr>
+          <w:noProof/>
+          <w:lang w:val="el-GR" w:eastAsia="zh-CN"/>
+        </w:rPr>
+        <w:lastRenderedPageBreak/>
+        <w:t xml:space="preserve">Ρυθμίσεις </w:t>
+      </w:r>
+      <w:r>
+        <w:rPr>
+          <w:noProof/>
+          <w:lang w:val="el-GR" w:eastAsia="zh-CN"/>
+        </w:rPr>
+        <w:t>(αλλαγή στοιχείων)</w:t>
+      </w:r>
+    </w:p>
+    <w:p>
+      <w:pPr>
+        <w:pStyle w:val="Heading3"/>
+        <w:spacing w:line="240" w:lineRule="auto"/>
+        <w:rPr>
+          <w:lang w:val="el-GR"/>
+        </w:rPr>
+      </w:pPr>
+      <w:r>
+        <w:t>Scenario description</w:t>
+      </w:r>
+    </w:p>
+    <w:p>
+      <w:pPr>
+        <w:spacing w:after="0"/>
+        <w:rPr>
+          <w:lang w:val="el-GR"/>
+        </w:rPr>
+      </w:pPr>
+      <w:r>
+        <w:rPr>
+          <w:lang w:val="el-GR"/>
+        </w:rPr>
+        <w:t xml:space="preserve">Ο χρήστης  επιθυμεί να τροποποιήσει κάποια από τα δεδομένα που είχε εισαγάγει στη ‘Προσωπική ενημέρωση’ (η οποία έχει εξηγηθεί στο διάγραμμα 4.1) ή/και να </w:t>
+      </w:r>
+      <w:r>
+        <w:rPr>
+          <w:lang w:val="el-GR"/>
+        </w:rPr>
+        <w:t xml:space="preserve">απενεργοποιήσει  το </w:t>
+      </w:r>
+      <w:r>
+        <w:t>push</w:t>
+      </w:r>
+      <w:r>
+        <w:rPr>
+          <w:lang w:val="el-GR"/>
+        </w:rPr>
+        <w:t xml:space="preserve"> </w:t>
+      </w:r>
+      <w:r>
+        <w:t>notification</w:t>
+      </w:r>
+      <w:r>
+        <w:rPr>
+          <w:lang w:val="el-GR"/>
+        </w:rPr>
+        <w:t xml:space="preserve"> </w:t>
+      </w:r>
+      <w:r>
+        <w:rPr>
+          <w:lang w:val="el-GR"/>
+        </w:rPr>
+        <w:t xml:space="preserve">(εξ’ ορισμού είναι ενεργοποιημένο). Στο πιο κάτω διάγραμμα έστω ότι ο χρήστης επιθυμεί να αλλάξει το στοιχείο ‘μη καπνιστής ‘ σε ‘καπνιστής’, το βάρος που είχα εισαγάγει στη λειτουργία </w:t>
+      </w:r>
+      <w:r>
+        <w:rPr>
+          <w:lang w:val="el-GR"/>
+        </w:rPr>
+        <w:t>‘Προσωπική ενημέρωση’</w:t>
+      </w:r>
+      <w:r>
+        <w:rPr>
+          <w:lang w:val="el-GR"/>
+        </w:rPr>
+        <w:t xml:space="preserve"> και να απενεργοποιήσει την υπενθύμιση. </w:t>
+      </w:r>
+      <w:r>
+        <w:rPr>
+          <w:rFonts w:cs="Calibri"/>
+          <w:lang w:val="el-GR"/>
+        </w:rPr>
+        <w:t xml:space="preserve">Σε περίπτωση λάθους εισαγωγής στοιχείων (βάρους </w:t>
+      </w:r>
+      <w:r>
+        <w:rPr>
+          <w:rFonts w:cs="Calibri"/>
+          <w:lang w:val="el-GR"/>
+        </w:rPr>
+        <w:t>σε αυτό το σενάριο</w:t>
+      </w:r>
+      <w:r>
+        <w:rPr>
+          <w:rFonts w:cs="Calibri"/>
+          <w:lang w:val="el-GR"/>
+        </w:rPr>
+        <w:t>-τα υπόλοιπα είναι περιορισμένης επιλογής όπως έχει αναλυθεί στο παραδοτέο ‘</w:t>
+      </w:r>
+      <w:proofErr w:type="spellStart"/>
+      <w:r>
+        <w:rPr>
+          <w:rFonts w:cs="Calibri"/>
+          <w:lang w:val="el-GR"/>
+        </w:rPr>
+        <w:t>Requirements</w:t>
+      </w:r>
+      <w:proofErr w:type="spellEnd"/>
+      <w:r>
+        <w:rPr>
+          <w:rFonts w:cs="Calibri"/>
+          <w:lang w:val="el-GR"/>
+        </w:rPr>
+        <w:t xml:space="preserve"> </w:t>
+      </w:r>
+      <w:proofErr w:type="spellStart"/>
+      <w:r>
+        <w:rPr>
+          <w:rFonts w:cs="Calibri"/>
+          <w:lang w:val="el-GR"/>
+        </w:rPr>
+        <w:t>Document</w:t>
+      </w:r>
+      <w:proofErr w:type="spellEnd"/>
+      <w:r>
+        <w:rPr>
+          <w:rFonts w:cs="Calibri"/>
+          <w:lang w:val="el-GR"/>
+        </w:rPr>
+        <w:t>’ στο σημείο 3.1 (1-8)) του παρουσιάζεται ένα μήνυμα επεξήγησης λανθασμένης εισόδου. Αυτό επαναλαμβάνεται ενώσω ο χρήστης εισάγει μη έγκυρα δεδομένα στο σύστημα (</w:t>
+      </w:r>
+      <w:r>
+        <w:rPr>
+          <w:rFonts w:cs="Calibri"/>
+        </w:rPr>
+        <w:t>loop</w:t>
+      </w:r>
+      <w:r>
+        <w:rPr>
+          <w:rFonts w:cs="Calibri"/>
+          <w:lang w:val="el-GR"/>
+        </w:rPr>
+        <w:t>). Σε αντίθετη περίπτωση -εισαγωγ</w:t>
+      </w:r>
+      <w:r>
+        <w:rPr>
+          <w:rFonts w:cs="Calibri"/>
+          <w:lang w:val="el-GR"/>
+        </w:rPr>
+        <w:t>ής έγκυρων δεδομένων στο σύστημα- ο χρήστης ακολούθως  πατά το κουμπί ‘Υποβολή’ για αποθήκευση των τροποποιημένων στοιχείων και ειδοποιείται για την επιτυχία της τροποποίησης.</w:t>
+      </w:r>
+    </w:p>
+    <w:p>
+      <w:pPr>
+        <w:pStyle w:val="Heading3"/>
+        <w:numPr>
+          <w:ilvl w:val="0"/>
+          <w:numId w:val="0"/>
+        </w:numPr>
+        <w:spacing w:after="0" w:line="240" w:lineRule="auto"/>
+        <w:ind w:left="360" w:hanging="360"/>
+        <w:rPr>
+          <w:lang w:val="el-GR"/>
+        </w:rPr>
+      </w:pPr>
+    </w:p>
+    <w:p>
+      <w:pPr>
+        <w:pStyle w:val="ListParagraph"/>
+        <w:numPr>
+          <w:ilvl w:val="0"/>
+          <w:numId w:val="5"/>
+        </w:numPr>
+        <w:rPr>
+          <w:lang w:val="el-GR"/>
+        </w:rPr>
+      </w:pPr>
+      <w:r>
+        <w:rPr>
+          <w:rFonts w:cs="Calibri"/>
+          <w:b/>
+          <w:u w:val="single"/>
+        </w:rPr>
+        <w:t>Sequence</w:t>
+      </w:r>
+      <w:r>
+        <w:rPr>
+          <w:rFonts w:cs="Calibri"/>
+          <w:b/>
+          <w:u w:val="single"/>
+          <w:lang w:val="el-GR"/>
+        </w:rPr>
+        <w:t xml:space="preserve"> </w:t>
+      </w:r>
+      <w:r>
+        <w:rPr>
+          <w:rFonts w:cs="Calibri"/>
+          <w:b/>
+          <w:u w:val="single"/>
+        </w:rPr>
+        <w:t>diagram</w:t>
+      </w:r>
+      <w:r>
+        <w:rPr>
+          <w:rFonts w:cs="Calibri"/>
+          <w:b/>
+          <w:u w:val="single"/>
+          <w:lang w:val="el-GR"/>
+        </w:rPr>
+        <w:t xml:space="preserve"> </w:t>
+      </w:r>
+      <w:r>
+        <w:rPr>
+          <w:rFonts w:cs="Calibri"/>
+          <w:b/>
+          <w:u w:val="single"/>
+        </w:rPr>
+        <w:t>description</w:t>
+      </w:r>
+      <w:r>
+        <w:rPr>
+          <w:rFonts w:cs="Calibri"/>
+          <w:b/>
+          <w:u w:val="single"/>
+          <w:lang w:val="el-GR"/>
+        </w:rPr>
+        <w:t xml:space="preserve">: </w:t>
+      </w:r>
+      <w:r>
+        <w:rPr>
+          <w:rFonts w:cs="Calibri"/>
+          <w:lang w:val="el-GR"/>
+        </w:rPr>
+        <w:t xml:space="preserve"> </w:t>
+      </w:r>
+      <w:r>
+        <w:rPr>
+          <w:rFonts w:cs="Calibri"/>
+          <w:lang w:val="el-GR"/>
+        </w:rPr>
+        <w:t>Ο</w:t>
+      </w:r>
+      <w:r>
+        <w:rPr>
+          <w:rFonts w:cs="Calibri"/>
+          <w:lang w:val="el-GR"/>
+        </w:rPr>
+        <w:t xml:space="preserve"> </w:t>
+      </w:r>
+      <w:r>
+        <w:rPr>
+          <w:rFonts w:cs="Calibri"/>
+          <w:lang w:val="el-GR"/>
+        </w:rPr>
+        <w:t>χρήστης</w:t>
+      </w:r>
+      <w:r>
+        <w:rPr>
+          <w:rFonts w:cs="Calibri"/>
+          <w:lang w:val="el-GR"/>
+        </w:rPr>
+        <w:t xml:space="preserve"> </w:t>
+      </w:r>
+      <w:r>
+        <w:rPr>
+          <w:rFonts w:cs="Calibri"/>
+          <w:lang w:val="el-GR"/>
+        </w:rPr>
+        <w:t xml:space="preserve">επιλέγει να δει το </w:t>
+      </w:r>
+      <w:r>
+        <w:rPr>
+          <w:rFonts w:cs="Calibri"/>
+        </w:rPr>
+        <w:t>Menu</w:t>
+      </w:r>
+      <w:r>
+        <w:rPr>
+          <w:rFonts w:cs="Calibri"/>
+          <w:lang w:val="el-GR"/>
+        </w:rPr>
+        <w:t>,</w:t>
+      </w:r>
+      <w:r>
+        <w:rPr>
+          <w:rFonts w:cs="Calibri"/>
+          <w:lang w:val="el-GR"/>
+        </w:rPr>
+        <w:t xml:space="preserve"> από αυτό επιλέγει τις ρυθμίσεις και αλλάζει το στοιχείο </w:t>
+      </w:r>
+      <w:r>
+        <w:rPr>
+          <w:lang w:val="el-GR"/>
+        </w:rPr>
+        <w:t>‘μη καπνιστής ‘ σε ‘καπνιστής’, το βάρος</w:t>
+      </w:r>
+      <w:r>
+        <w:rPr>
+          <w:lang w:val="el-GR"/>
+        </w:rPr>
+        <w:t xml:space="preserve"> του και ακολούθως απενεργοποιεί τις υπενθυμίσεις. Ενόσω ο χρήστης εισάγει λανθασμένη είσοδο στο ‘βάρος’  </w:t>
+      </w:r>
+      <w:r>
+        <w:rPr>
+          <w:rFonts w:ascii="Calibri" w:hAnsi="Calibri" w:cs="Calibri"/>
+          <w:lang w:val="el-GR"/>
+        </w:rPr>
+        <w:t xml:space="preserve">παρουσιάζεται </w:t>
+      </w:r>
+      <w:r>
+        <w:rPr>
+          <w:rFonts w:ascii="Calibri" w:hAnsi="Calibri" w:cs="Calibri"/>
+          <w:lang w:val="el-GR"/>
+        </w:rPr>
+        <w:t xml:space="preserve">στην οθόνη </w:t>
+      </w:r>
+      <w:r>
+        <w:rPr>
+          <w:rFonts w:ascii="Calibri" w:hAnsi="Calibri" w:cs="Calibri"/>
+          <w:lang w:val="el-GR"/>
+        </w:rPr>
+        <w:t>ένα μήνυμα επεξήγησης λανθασμένης εισόδου</w:t>
+      </w:r>
+      <w:r>
+        <w:rPr>
+          <w:rFonts w:ascii="Calibri" w:hAnsi="Calibri" w:cs="Calibri"/>
+          <w:lang w:val="el-GR"/>
+        </w:rPr>
+        <w:t xml:space="preserve"> αφού επιλέξει ‘Υποβολή’ αλλαγών. Όταν θέσει ορθά  δεδομένα εισόδου, ξανά επιλέγει </w:t>
+      </w:r>
+      <w:r>
+        <w:rPr>
+          <w:rFonts w:ascii="Calibri" w:hAnsi="Calibri" w:cs="Calibri"/>
+          <w:lang w:val="el-GR"/>
+        </w:rPr>
+        <w:t>‘Υποβολή’ αλλαγών</w:t>
+      </w:r>
+      <w:r>
+        <w:rPr>
+          <w:rFonts w:ascii="Calibri" w:hAnsi="Calibri" w:cs="Calibri"/>
+          <w:lang w:val="el-GR"/>
+        </w:rPr>
+        <w:t xml:space="preserve"> και ειδοποιείται για την επιτυχία της υποβολής.</w:t>
+      </w:r>
+    </w:p>
+    <w:p>
+      <w:pPr>
+        <w:pStyle w:val="Heading3"/>
+        <w:rPr>
+          <w:lang w:val="el-GR" w:eastAsia="zh-CN"/>
+        </w:rPr>
+      </w:pPr>
+      <w:r>
+        <w:rPr>
+          <w:noProof/>
+          <w:lang w:val="el-GR" w:eastAsia="zh-CN"/>
+        </w:rPr>
+        <w:drawing>
+          <wp:anchor distT="0" distB="0" distL="114300" distR="114300" simplePos="0" relativeHeight="251666432" behindDoc="0" locked="0" layoutInCell="1" allowOverlap="1" wp14:anchorId="127662A0" wp14:editId="3C7503A9">
+            <wp:simplePos x="0" y="0"/>
+            <wp:positionH relativeFrom="column">
+              <wp:posOffset>-514350</wp:posOffset>
+            </wp:positionH>
+            <wp:positionV relativeFrom="paragraph">
+              <wp:posOffset>344805</wp:posOffset>
+            </wp:positionV>
+            <wp:extent cx="6019800" cy="4819650"/>
+            <wp:effectExtent l="0" t="0" r="0" b="0"/>
+            <wp:wrapTopAndBottom/>
+            <wp:docPr id="4" name="Picture 4"/>
+            <wp:cNvGraphicFramePr>
+              <a:graphicFrameLocks xmlns:a="http://schemas.openxmlformats.org/drawingml/2006/main" noChangeAspect="1"/>
+            </wp:cNvGraphicFramePr>
+            <a:graphic xmlns:a="http://schemas.openxmlformats.org/drawingml/2006/main">
+              <a:graphicData uri="http://schemas.openxmlformats.org/drawingml/2006/picture">
+                <pic:pic xmlns:pic="http://schemas.openxmlformats.org/drawingml/2006/picture">
+                  <pic:nvPicPr>
+                    <pic:cNvPr id="0" name=""/>
+                    <pic:cNvPicPr/>
+                  </pic:nvPicPr>
+                  <pic:blipFill rotWithShape="1">
+                    <a:blip r:embed="rId15">
+                      <a:extLst>
+                        <a:ext uri="{28A0092B-C50C-407E-A947-70E740481C1C}">
+                          <a14:useLocalDpi xmlns:a14="http://schemas.microsoft.com/office/drawing/2010/main" val="0"/>
+                        </a:ext>
+                      </a:extLst>
+                    </a:blip>
+                    <a:srcRect l="27604" t="7718" r="32917" b="11872"/>
+                    <a:stretch/>
+                  </pic:blipFill>
+                  <pic:spPr bwMode="auto">
+                    <a:xfrm>
+                      <a:off x="0" y="0"/>
+                      <a:ext cx="6019800" cy="4819650"/>
+                    </a:xfrm>
+                    <a:prstGeom prst="rect">
+                      <a:avLst/>
+                    </a:prstGeom>
+                    <a:ln>
+                      <a:noFill/>
+                    </a:ln>
+                    <a:extLst>
+                      <a:ext uri="{53640926-AAD7-44D8-BBD7-CCE9431645EC}">
+                        <a14:shadowObscured xmlns:a14="http://schemas.microsoft.com/office/drawing/2010/main"/>
+                      </a:ext>
+                    </a:extLst>
+                  </pic:spPr>
+                </pic:pic>
+              </a:graphicData>
+            </a:graphic>
+            <wp14:sizeRelH relativeFrom="page">
+              <wp14:pctWidth>0</wp14:pctWidth>
+            </wp14:sizeRelH>
+            <wp14:sizeRelV relativeFrom="page">
+              <wp14:pctHeight>0</wp14:pctHeight>
+            </wp14:sizeRelV>
+          </wp:anchor>
+        </w:drawing>
+      </w:r>
+      <w:r>
+        <w:rPr>
+          <w:lang w:eastAsia="zh-CN"/>
+        </w:rPr>
+        <w:t>Sequence diagram 4</w:t>
+      </w:r>
+    </w:p>
+    <w:p>
+      <w:pPr>
+        <w:pStyle w:val="Heading2"/>
+        <w:rPr>
+          <w:noProof/>
+          <w:lang w:val="el-GR" w:eastAsia="zh-CN"/>
+        </w:rPr>
+      </w:pPr>
+      <w:r>
+        <w:rPr>
+          <w:noProof/>
+          <w:lang w:eastAsia="zh-CN"/>
+        </w:rPr>
+        <w:lastRenderedPageBreak/>
+        <w:t>E</w:t>
+      </w:r>
+      <w:r>
+        <w:rPr>
+          <w:noProof/>
+          <w:lang w:val="el-GR" w:eastAsia="zh-CN"/>
+        </w:rPr>
+        <w:t>πανακαθορισμός</w:t>
+      </w:r>
+      <w:r>
+        <w:rPr>
+          <w:noProof/>
+          <w:lang w:val="el-GR" w:eastAsia="zh-CN"/>
+        </w:rPr>
+        <w:t xml:space="preserve"> στοιχε</w:t>
+      </w:r>
+      <w:r>
+        <w:rPr>
+          <w:noProof/>
+          <w:lang w:val="el-GR" w:eastAsia="zh-CN"/>
+        </w:rPr>
+        <w:t>ίων</w:t>
+      </w:r>
+    </w:p>
+    <w:p>
+      <w:pPr>
+        <w:pStyle w:val="Heading3"/>
+        <w:spacing w:line="240" w:lineRule="auto"/>
+        <w:rPr>
+          <w:lang w:val="el-GR"/>
+        </w:rPr>
+      </w:pPr>
+      <w:r>
+        <w:t>Scenario description</w:t>
+      </w:r>
+    </w:p>
+    <w:p>
+      <w:pPr>
+        <w:rPr>
+          <w:lang w:val="el-GR"/>
+        </w:rPr>
+      </w:pPr>
+      <w:r>
+        <w:rPr>
+          <w:lang w:val="el-GR"/>
+        </w:rPr>
+        <w:t xml:space="preserve">Ο χρήστης  επιθυμεί να </w:t>
+      </w:r>
+      <w:r>
+        <w:rPr>
+          <w:lang w:val="el-GR"/>
+        </w:rPr>
+        <w:t xml:space="preserve">κάνει </w:t>
+      </w:r>
+      <w:r>
+        <w:rPr>
+          <w:lang w:val="el-GR"/>
+        </w:rPr>
+        <w:t>‘</w:t>
+      </w:r>
+      <w:r>
+        <w:t>Reset</w:t>
+      </w:r>
+      <w:r>
+        <w:rPr>
+          <w:lang w:val="el-GR"/>
+        </w:rPr>
+        <w:t>’</w:t>
+      </w:r>
+      <w:r>
+        <w:rPr>
+          <w:lang w:val="el-GR"/>
+        </w:rPr>
+        <w:t xml:space="preserve"> κάποια από τα δεδομένα που είχε εισαγάγει στη ‘Προσωπική ενημέρωση’ (η οποία έχει εξηγηθεί στο διάγραμμα 4.1)</w:t>
+      </w:r>
+      <w:r>
+        <w:rPr>
+          <w:lang w:val="el-GR"/>
+        </w:rPr>
+        <w:t>.</w:t>
+      </w:r>
+      <w:r>
+        <w:rPr>
+          <w:lang w:val="el-GR"/>
+        </w:rPr>
+        <w:t>Μέσα από την οθόνη ‘Ρυθμίσεις’ επιλέγει το κουμπί ‘Επανακαθορισμός’ και όλα τα στοιχεία (</w:t>
+      </w:r>
+      <w:r>
+        <w:rPr>
+          <w:rFonts w:cs="Calibri"/>
+          <w:lang w:val="el-GR"/>
+        </w:rPr>
+        <w:t xml:space="preserve">όπως </w:t>
+      </w:r>
+      <w:r>
+        <w:rPr>
+          <w:rFonts w:cs="Calibri"/>
+          <w:lang w:val="el-GR"/>
+        </w:rPr>
+        <w:t>έχουν</w:t>
+      </w:r>
+      <w:r>
+        <w:rPr>
+          <w:rFonts w:cs="Calibri"/>
+          <w:lang w:val="el-GR"/>
+        </w:rPr>
+        <w:t xml:space="preserve"> </w:t>
+      </w:r>
+      <w:r>
+        <w:rPr>
+          <w:rFonts w:cs="Calibri"/>
+          <w:lang w:val="el-GR"/>
+        </w:rPr>
+        <w:t xml:space="preserve">παρουσιαστεί </w:t>
+      </w:r>
+      <w:r>
+        <w:rPr>
+          <w:rFonts w:cs="Calibri"/>
+          <w:lang w:val="el-GR"/>
+        </w:rPr>
+        <w:t xml:space="preserve"> στο παραδοτέο ‘</w:t>
+      </w:r>
+      <w:proofErr w:type="spellStart"/>
+      <w:r>
+        <w:rPr>
+          <w:rFonts w:cs="Calibri"/>
+          <w:lang w:val="el-GR"/>
+        </w:rPr>
+        <w:t>Requirements</w:t>
+      </w:r>
+      <w:proofErr w:type="spellEnd"/>
+      <w:r>
+        <w:rPr>
+          <w:rFonts w:cs="Calibri"/>
+          <w:lang w:val="el-GR"/>
+        </w:rPr>
+        <w:t xml:space="preserve"> </w:t>
+      </w:r>
+      <w:proofErr w:type="spellStart"/>
+      <w:r>
+        <w:rPr>
+          <w:rFonts w:cs="Calibri"/>
+          <w:lang w:val="el-GR"/>
+        </w:rPr>
+        <w:t>Document</w:t>
+      </w:r>
+      <w:proofErr w:type="spellEnd"/>
+      <w:r>
+        <w:rPr>
+          <w:rFonts w:cs="Calibri"/>
+          <w:lang w:val="el-GR"/>
+        </w:rPr>
+        <w:t>’ στο σημείο 3.1 (1-8</w:t>
+      </w:r>
+      <w:r>
+        <w:rPr>
+          <w:rFonts w:cs="Calibri"/>
+          <w:lang w:val="el-GR"/>
+        </w:rPr>
+        <w:t xml:space="preserve">)) </w:t>
+      </w:r>
+      <w:proofErr w:type="spellStart"/>
+      <w:r>
+        <w:rPr>
+          <w:rFonts w:cs="Calibri"/>
+          <w:lang w:val="el-GR"/>
+        </w:rPr>
+        <w:t>επανα</w:t>
+      </w:r>
+      <w:proofErr w:type="spellEnd"/>
+      <w:r>
+        <w:rPr>
+          <w:rFonts w:cs="Calibri"/>
+          <w:lang w:val="el-GR"/>
+        </w:rPr>
+        <w:t xml:space="preserve">-αρχικοποιούνται με τις </w:t>
+      </w:r>
+      <w:r>
+        <w:rPr>
+          <w:rFonts w:cs="Calibri"/>
+        </w:rPr>
+        <w:t>default</w:t>
+      </w:r>
+      <w:r>
+        <w:rPr>
+          <w:rFonts w:cs="Calibri"/>
+          <w:lang w:val="el-GR"/>
+        </w:rPr>
+        <w:t xml:space="preserve"> </w:t>
+      </w:r>
+      <w:r>
+        <w:rPr>
+          <w:rFonts w:cs="Calibri"/>
+          <w:lang w:val="el-GR"/>
+        </w:rPr>
+        <w:t xml:space="preserve">τιμές. Ακολούθως, ο χρήστης για να ξανά εισαγάγει νέα προσωπικά στοιχεία επιστρέφει στη λίστα </w:t>
+      </w:r>
+      <w:r>
+        <w:rPr>
+          <w:rFonts w:cs="Calibri"/>
+        </w:rPr>
+        <w:t>Menu</w:t>
+      </w:r>
+      <w:r>
+        <w:rPr>
+          <w:rFonts w:cs="Calibri"/>
+          <w:lang w:val="el-GR"/>
+        </w:rPr>
+        <w:t xml:space="preserve">, </w:t>
+      </w:r>
+      <w:r>
+        <w:rPr>
+          <w:rFonts w:cs="Calibri"/>
+          <w:lang w:val="el-GR"/>
+        </w:rPr>
+        <w:t xml:space="preserve">από την οποία επιλέγει </w:t>
+      </w:r>
+      <w:r>
+        <w:rPr>
+          <w:lang w:val="el-GR"/>
+        </w:rPr>
+        <w:t>‘Προσωπική ενημέρωση’</w:t>
+      </w:r>
+      <w:r>
+        <w:rPr>
+          <w:lang w:val="el-GR"/>
+        </w:rPr>
+        <w:t>. Του εμφανίζεται η συγκεκριμένη οθόνη μέσα από την οποία εισάγει τα νέα του προσωπικά στοιχεία και επιλέγει ‘Υποβολή’</w:t>
+      </w:r>
+      <w:r>
+        <w:rPr>
+          <w:lang w:val="el-GR"/>
+        </w:rPr>
+        <w:t>.</w:t>
+      </w:r>
+    </w:p>
+    <w:p>
+      <w:pPr>
+        <w:rPr>
+          <w:lang w:val="el-GR"/>
+        </w:rPr>
+      </w:pPr>
+      <w:r>
+        <w:rPr>
+          <w:noProof/>
+          <w:lang w:val="el-GR" w:eastAsia="zh-CN"/>
+        </w:rPr>
+        <w:drawing>
+          <wp:anchor distT="0" distB="0" distL="114300" distR="114300" simplePos="0" relativeHeight="251668480" behindDoc="0" locked="0" layoutInCell="1" allowOverlap="1" wp14:anchorId="5A79DDB0" wp14:editId="76382394">
+            <wp:simplePos x="0" y="0"/>
+            <wp:positionH relativeFrom="column">
+              <wp:posOffset>-809625</wp:posOffset>
+            </wp:positionH>
+            <wp:positionV relativeFrom="paragraph">
+              <wp:posOffset>1384935</wp:posOffset>
+            </wp:positionV>
+            <wp:extent cx="6124575" cy="5686425"/>
+            <wp:effectExtent l="0" t="0" r="0" b="0"/>
+            <wp:wrapTopAndBottom/>
+            <wp:docPr id="7" name="Picture 7"/>
+            <wp:cNvGraphicFramePr>
+              <a:graphicFrameLocks xmlns:a="http://schemas.openxmlformats.org/drawingml/2006/main" noChangeAspect="1"/>
+            </wp:cNvGraphicFramePr>
+            <a:graphic xmlns:a="http://schemas.openxmlformats.org/drawingml/2006/main">
+              <a:graphicData uri="http://schemas.openxmlformats.org/drawingml/2006/picture">
+                <pic:pic xmlns:pic="http://schemas.openxmlformats.org/drawingml/2006/picture">
+                  <pic:nvPicPr>
+                    <pic:cNvPr id="0" name=""/>
+                    <pic:cNvPicPr/>
+                  </pic:nvPicPr>
+                  <pic:blipFill rotWithShape="1">
+                    <a:blip r:embed="rId16">
+                      <a:extLst>
+                        <a:ext uri="{28A0092B-C50C-407E-A947-70E740481C1C}">
+                          <a14:useLocalDpi xmlns:a14="http://schemas.microsoft.com/office/drawing/2010/main" val="0"/>
+                        </a:ext>
+                      </a:extLst>
+                    </a:blip>
+                    <a:srcRect l="26737" t="7411" r="26041" b="7678"/>
+                    <a:stretch/>
+                  </pic:blipFill>
+                  <pic:spPr bwMode="auto">
+                    <a:xfrm>
+                      <a:off x="0" y="0"/>
+                      <a:ext cx="6124575" cy="5686425"/>
+                    </a:xfrm>
+                    <a:prstGeom prst="rect">
+                      <a:avLst/>
+                    </a:prstGeom>
+                    <a:ln>
+                      <a:noFill/>
+                    </a:ln>
+                    <a:extLst>
+                      <a:ext uri="{53640926-AAD7-44D8-BBD7-CCE9431645EC}">
+                        <a14:shadowObscured xmlns:a14="http://schemas.microsoft.com/office/drawing/2010/main"/>
+                      </a:ext>
+                    </a:extLst>
+                  </pic:spPr>
+                </pic:pic>
+              </a:graphicData>
+            </a:graphic>
+            <wp14:sizeRelH relativeFrom="page">
+              <wp14:pctWidth>0</wp14:pctWidth>
+            </wp14:sizeRelH>
+            <wp14:sizeRelV relativeFrom="page">
+              <wp14:pctHeight>0</wp14:pctHeight>
+            </wp14:sizeRelV>
+          </wp:anchor>
+        </w:drawing>
+      </w:r>
+      <w:r>
+        <w:rPr>
+          <w:rFonts w:cs="Calibri"/>
+          <w:b/>
+          <w:u w:val="single"/>
+        </w:rPr>
+        <w:t>Sequence</w:t>
+      </w:r>
+      <w:r>
+        <w:rPr>
+          <w:rFonts w:cs="Calibri"/>
+          <w:b/>
+          <w:u w:val="single"/>
+          <w:lang w:val="el-GR"/>
+        </w:rPr>
+        <w:t xml:space="preserve"> </w:t>
+      </w:r>
+      <w:r>
+        <w:rPr>
+          <w:rFonts w:cs="Calibri"/>
+          <w:b/>
+          <w:u w:val="single"/>
+        </w:rPr>
+        <w:t>diagram</w:t>
+      </w:r>
+      <w:r>
+        <w:rPr>
+          <w:rFonts w:cs="Calibri"/>
+          <w:b/>
+          <w:u w:val="single"/>
+          <w:lang w:val="el-GR"/>
+        </w:rPr>
+        <w:t xml:space="preserve"> </w:t>
+      </w:r>
+      <w:r>
+        <w:rPr>
+          <w:rFonts w:cs="Calibri"/>
+          <w:b/>
+          <w:u w:val="single"/>
+        </w:rPr>
+        <w:t>description</w:t>
+      </w:r>
+      <w:r>
+        <w:rPr>
+          <w:rFonts w:cs="Calibri"/>
+          <w:b/>
+          <w:u w:val="single"/>
+          <w:lang w:val="el-GR"/>
+        </w:rPr>
+        <w:t xml:space="preserve">: </w:t>
+      </w:r>
+      <w:r>
+        <w:rPr>
+          <w:rFonts w:cs="Calibri"/>
+          <w:lang w:val="el-GR"/>
+        </w:rPr>
+        <w:t xml:space="preserve"> </w:t>
+      </w:r>
+      <w:r>
+        <w:rPr>
+          <w:rFonts w:cs="Calibri"/>
+          <w:lang w:val="el-GR"/>
+        </w:rPr>
+        <w:t>Ο</w:t>
+      </w:r>
+      <w:r>
+        <w:rPr>
+          <w:rFonts w:cs="Calibri"/>
+          <w:lang w:val="el-GR"/>
+        </w:rPr>
+        <w:t xml:space="preserve"> </w:t>
+      </w:r>
+      <w:r>
+        <w:rPr>
+          <w:rFonts w:cs="Calibri"/>
+          <w:lang w:val="el-GR"/>
+        </w:rPr>
+        <w:t>χρήστης</w:t>
+      </w:r>
+      <w:r>
+        <w:rPr>
+          <w:rFonts w:cs="Calibri"/>
+          <w:lang w:val="el-GR"/>
+        </w:rPr>
+        <w:t xml:space="preserve"> </w:t>
+      </w:r>
+      <w:r>
+        <w:rPr>
+          <w:rFonts w:cs="Calibri"/>
+          <w:lang w:val="el-GR"/>
+        </w:rPr>
+        <w:t xml:space="preserve">επιλέγει να δει το </w:t>
+      </w:r>
+      <w:r>
+        <w:rPr>
+          <w:rFonts w:cs="Calibri"/>
+        </w:rPr>
+        <w:t>Menu</w:t>
+      </w:r>
+      <w:r>
+        <w:rPr>
+          <w:rFonts w:cs="Calibri"/>
+          <w:lang w:val="el-GR"/>
+        </w:rPr>
+        <w:t>,</w:t>
+      </w:r>
+      <w:r>
+        <w:rPr>
+          <w:rFonts w:cs="Calibri"/>
+          <w:lang w:val="el-GR"/>
+        </w:rPr>
+        <w:t xml:space="preserve"> από αυτό επιλέγει τις ρυθμίσεις και</w:t>
+      </w:r>
+      <w:r>
+        <w:rPr>
+          <w:rFonts w:cs="Calibri"/>
+          <w:lang w:val="el-GR"/>
+        </w:rPr>
+        <w:t xml:space="preserve"> επιλέγει το κουμπί ‘Επανακαθορισμός’, τότε όλα τα στοιχεία </w:t>
+      </w:r>
+      <w:proofErr w:type="spellStart"/>
+      <w:r>
+        <w:rPr>
+          <w:rFonts w:cs="Calibri"/>
+          <w:lang w:val="el-GR"/>
+        </w:rPr>
+        <w:t>επανα</w:t>
+      </w:r>
+      <w:proofErr w:type="spellEnd"/>
+      <w:r>
+        <w:rPr>
+          <w:rFonts w:cs="Calibri"/>
+          <w:lang w:val="el-GR"/>
+        </w:rPr>
+        <w:t xml:space="preserve">-αρχικοποιούνται με τις </w:t>
+      </w:r>
+      <w:r>
+        <w:rPr>
+          <w:rFonts w:cs="Calibri"/>
+        </w:rPr>
+        <w:t>default</w:t>
+      </w:r>
+      <w:r>
+        <w:rPr>
+          <w:rFonts w:cs="Calibri"/>
+          <w:lang w:val="el-GR"/>
+        </w:rPr>
+        <w:t xml:space="preserve"> </w:t>
+      </w:r>
+      <w:r>
+        <w:rPr>
+          <w:rFonts w:cs="Calibri"/>
+          <w:lang w:val="el-GR"/>
+        </w:rPr>
+        <w:t>τιμές</w:t>
+      </w:r>
+      <w:r>
+        <w:rPr>
+          <w:rFonts w:cs="Calibri"/>
+          <w:lang w:val="el-GR"/>
+        </w:rPr>
+        <w:t xml:space="preserve"> (το βάρος και το ύψος με τη τιμή 0). </w:t>
+      </w:r>
+      <w:r>
+        <w:rPr>
+          <w:rFonts w:cs="Calibri"/>
+          <w:lang w:val="el-GR"/>
+        </w:rPr>
+        <w:t>Ακολούθως, ο χρήστης</w:t>
+      </w:r>
+      <w:r>
+        <w:rPr>
+          <w:rFonts w:cs="Calibri"/>
+          <w:lang w:val="el-GR"/>
+        </w:rPr>
+        <w:t xml:space="preserve"> </w:t>
+      </w:r>
+      <w:r>
+        <w:rPr>
+          <w:rFonts w:cs="Calibri"/>
+          <w:lang w:val="el-GR"/>
+        </w:rPr>
+        <w:t xml:space="preserve"> επιστρέφει στη λίστα </w:t>
+      </w:r>
+      <w:r>
+        <w:rPr>
+          <w:rFonts w:cs="Calibri"/>
+        </w:rPr>
+        <w:t>Menu</w:t>
+      </w:r>
+      <w:r>
+        <w:rPr>
+          <w:rFonts w:cs="Calibri"/>
+          <w:lang w:val="el-GR"/>
+        </w:rPr>
+        <w:t xml:space="preserve">, </w:t>
+      </w:r>
+      <w:r>
+        <w:rPr>
+          <w:rFonts w:cs="Calibri"/>
+          <w:lang w:val="el-GR"/>
+        </w:rPr>
+        <w:t xml:space="preserve">από την οποία επιλέγει </w:t>
+      </w:r>
+      <w:r>
+        <w:rPr>
+          <w:lang w:val="el-GR"/>
+        </w:rPr>
+        <w:t>‘Προσωπική ενημέρωση’. Του εμφανίζεται η συγκεκριμένη οθόνη μέσα από την οποία εισάγει τα νέα του προσωπικά στοιχεία και επιλέγει ‘Υποβολή’.</w:t>
+      </w:r>
+      <w:bookmarkStart w:id="57" w:name="_GoBack"/>
+      <w:bookmarkEnd w:id="57"/>
+    </w:p>
+    <w:p>
+      <w:pPr>
+        <w:pStyle w:val="ListParagraph"/>
+        <w:rPr>
+          <w:noProof/>
+          <w:lang w:eastAsia="zh-CN"/>
+        </w:rPr>
+      </w:pPr>
+    </w:p>
+    <w:p>
+      <w:pPr>
+        <w:pStyle w:val="ListParagraph"/>
+        <w:rPr>
+          <w:lang w:val="el-GR"/>
+        </w:rPr>
+      </w:pPr>
+    </w:p>
+    <w:p>
+      <w:pPr>
+        <w:rPr>
+          <w:lang w:val="el-GR"/>
+        </w:rPr>
+      </w:pPr>
+    </w:p>
+    <w:p>
+      <w:pPr>
+        <w:pStyle w:val="Heading3"/>
+        <w:rPr>
+          <w:lang w:val="el-GR" w:eastAsia="zh-CN"/>
+        </w:rPr>
+      </w:pPr>
+    </w:p>
+    <w:p>
+      <w:pPr>
+        <w:pStyle w:val="ListParagraph"/>
+        <w:ind w:left="1440"/>
+        <w:rPr>
+          <w:noProof/>
+          <w:lang w:val="el-GR" w:eastAsia="zh-CN"/>
+        </w:rPr>
+      </w:pPr>
+    </w:p>
+    <w:p>
+      <w:pPr>
+        <w:pStyle w:val="ListParagraph"/>
+        <w:ind w:left="1440"/>
         <w:rPr>
           <w:i/>
           <w:lang w:val="el-GR"/>
@@ -4580,6 +5693,7 @@
     </w:p>
     <w:p>
       <w:pPr>
+        <w:ind w:left="360"/>
         <w:rPr>
           <w:i/>
           <w:lang w:val="el-GR"/>
@@ -4609,14 +5723,11 @@
           <w:lang w:val="el-GR"/>
         </w:rPr>
       </w:pPr>
-      <w:bookmarkStart w:id="57" w:name="_Toc239410168"/>
-      <w:bookmarkStart w:id="58" w:name="_GoBack"/>
+      <w:bookmarkStart w:id="58" w:name="_Toc239410168"/>
+      <w:r>
+        <w:t>Appendices</w:t>
+      </w:r>
       <w:bookmarkEnd w:id="58"/>
-      <w:r>
-        <w:lastRenderedPageBreak/>
-        <w:t>Appendices</w:t>
-      </w:r>
-      <w:bookmarkEnd w:id="57"/>
     </w:p>
     <w:p>
       <w:pPr>
@@ -4874,7 +5985,7 @@
     </w:p>
     <w:p/>
     <w:sectPr>
-      <w:footerReference w:type="default" r:id="rId14"/>
+      <w:footerReference w:type="default" r:id="rId17"/>
       <w:pgSz w:w="12240" w:h="15840"/>
       <w:pgMar w:top="568" w:right="1800" w:bottom="567" w:left="1800" w:header="720" w:footer="720" w:gutter="0"/>
       <w:cols w:space="720"/>
@@ -4929,7 +6040,7 @@
       <w:rPr>
         <w:noProof/>
       </w:rPr>
-      <w:t>11</w:t>
+      <w:t>12</w:t>
     </w:r>
     <w:r>
       <w:rPr>
@@ -4974,6 +6085,92 @@
 <file path=word/numbering.xml><?xml version="1.0" encoding="utf-8"?>
 <w:numbering xmlns:wpc="http://schemas.microsoft.com/office/word/2010/wordprocessingCanvas" xmlns:mc="http://schemas.openxmlformats.org/markup-compatibility/2006" xmlns:o="urn:schemas-microsoft-com:office:office" xmlns:r="http://schemas.openxmlformats.org/officeDocument/2006/relationships" xmlns:m="http://schemas.openxmlformats.org/officeDocument/2006/math" xmlns:v="urn:schemas-microsoft-com:vml" xmlns:wp14="http://schemas.microsoft.com/office/word/2010/wordprocessingDrawing" xmlns:wp="http://schemas.openxmlformats.org/drawingml/2006/wordprocessingDrawing" xmlns:w10="urn:schemas-microsoft-com:office:word" xmlns:w="http://schemas.openxmlformats.org/wordprocessingml/2006/main" xmlns:w14="http://schemas.microsoft.com/office/word/2010/wordml" xmlns:wpg="http://schemas.microsoft.com/office/word/2010/wordprocessingGroup" xmlns:wpi="http://schemas.microsoft.com/office/word/2010/wordprocessingInk" xmlns:wne="http://schemas.microsoft.com/office/word/2006/wordml" xmlns:wps="http://schemas.microsoft.com/office/word/2010/wordprocessingShape" mc:Ignorable="w14 wp14">
   <w:abstractNum w:abstractNumId="0">
+    <w:nsid w:val="17D8643F"/>
+    <w:multiLevelType w:val="hybridMultilevel"/>
+    <w:tmpl w:val="1408DBFE"/>
+    <w:lvl w:ilvl="0" w:tplc="0408000F">
+      <w:start w:val="1"/>
+      <w:numFmt w:val="decimal"/>
+      <w:lvlText w:val="%1."/>
+      <w:lvlJc w:val="left"/>
+      <w:pPr>
+        <w:ind w:left="1080" w:hanging="360"/>
+      </w:pPr>
+    </w:lvl>
+    <w:lvl w:ilvl="1" w:tplc="04080019" w:tentative="1">
+      <w:start w:val="1"/>
+      <w:numFmt w:val="lowerLetter"/>
+      <w:lvlText w:val="%2."/>
+      <w:lvlJc w:val="left"/>
+      <w:pPr>
+        <w:ind w:left="1800" w:hanging="360"/>
+      </w:pPr>
+    </w:lvl>
+    <w:lvl w:ilvl="2" w:tplc="0408001B" w:tentative="1">
+      <w:start w:val="1"/>
+      <w:numFmt w:val="lowerRoman"/>
+      <w:lvlText w:val="%3."/>
+      <w:lvlJc w:val="right"/>
+      <w:pPr>
+        <w:ind w:left="2520" w:hanging="180"/>
+      </w:pPr>
+    </w:lvl>
+    <w:lvl w:ilvl="3" w:tplc="0408000F" w:tentative="1">
+      <w:start w:val="1"/>
+      <w:numFmt w:val="decimal"/>
+      <w:lvlText w:val="%4."/>
+      <w:lvlJc w:val="left"/>
+      <w:pPr>
+        <w:ind w:left="3240" w:hanging="360"/>
+      </w:pPr>
+    </w:lvl>
+    <w:lvl w:ilvl="4" w:tplc="04080019" w:tentative="1">
+      <w:start w:val="1"/>
+      <w:numFmt w:val="lowerLetter"/>
+      <w:lvlText w:val="%5."/>
+      <w:lvlJc w:val="left"/>
+      <w:pPr>
+        <w:ind w:left="3960" w:hanging="360"/>
+      </w:pPr>
+    </w:lvl>
+    <w:lvl w:ilvl="5" w:tplc="0408001B" w:tentative="1">
+      <w:start w:val="1"/>
+      <w:numFmt w:val="lowerRoman"/>
+      <w:lvlText w:val="%6."/>
+      <w:lvlJc w:val="right"/>
+      <w:pPr>
+        <w:ind w:left="4680" w:hanging="180"/>
+      </w:pPr>
+    </w:lvl>
+    <w:lvl w:ilvl="6" w:tplc="0408000F" w:tentative="1">
+      <w:start w:val="1"/>
+      <w:numFmt w:val="decimal"/>
+      <w:lvlText w:val="%7."/>
+      <w:lvlJc w:val="left"/>
+      <w:pPr>
+        <w:ind w:left="5400" w:hanging="360"/>
+      </w:pPr>
+    </w:lvl>
+    <w:lvl w:ilvl="7" w:tplc="04080019" w:tentative="1">
+      <w:start w:val="1"/>
+      <w:numFmt w:val="lowerLetter"/>
+      <w:lvlText w:val="%8."/>
+      <w:lvlJc w:val="left"/>
+      <w:pPr>
+        <w:ind w:left="6120" w:hanging="360"/>
+      </w:pPr>
+    </w:lvl>
+    <w:lvl w:ilvl="8" w:tplc="0408001B" w:tentative="1">
+      <w:start w:val="1"/>
+      <w:numFmt w:val="lowerRoman"/>
+      <w:lvlText w:val="%9."/>
+      <w:lvlJc w:val="right"/>
+      <w:pPr>
+        <w:ind w:left="6840" w:hanging="180"/>
+      </w:pPr>
+    </w:lvl>
+  </w:abstractNum>
+  <w:abstractNum w:abstractNumId="1">
     <w:nsid w:val="18023E6C"/>
     <w:multiLevelType w:val="hybridMultilevel"/>
     <w:tmpl w:val="F5E01602"/>
@@ -5059,10 +6256,10 @@
       </w:pPr>
     </w:lvl>
   </w:abstractNum>
-  <w:abstractNum w:abstractNumId="1">
+  <w:abstractNum w:abstractNumId="2">
     <w:nsid w:val="28114AC2"/>
     <w:multiLevelType w:val="hybridMultilevel"/>
-    <w:tmpl w:val="99829D74"/>
+    <w:tmpl w:val="1780F626"/>
     <w:lvl w:ilvl="0" w:tplc="04080001">
       <w:start w:val="1"/>
       <w:numFmt w:val="bullet"/>
@@ -5172,7 +6369,93 @@
       </w:rPr>
     </w:lvl>
   </w:abstractNum>
-  <w:abstractNum w:abstractNumId="2">
+  <w:abstractNum w:abstractNumId="3">
+    <w:nsid w:val="3E8A63DF"/>
+    <w:multiLevelType w:val="hybridMultilevel"/>
+    <w:tmpl w:val="8048C15C"/>
+    <w:lvl w:ilvl="0" w:tplc="0408000F">
+      <w:start w:val="1"/>
+      <w:numFmt w:val="decimal"/>
+      <w:lvlText w:val="%1."/>
+      <w:lvlJc w:val="left"/>
+      <w:pPr>
+        <w:ind w:left="720" w:hanging="360"/>
+      </w:pPr>
+    </w:lvl>
+    <w:lvl w:ilvl="1" w:tplc="04080019" w:tentative="1">
+      <w:start w:val="1"/>
+      <w:numFmt w:val="lowerLetter"/>
+      <w:lvlText w:val="%2."/>
+      <w:lvlJc w:val="left"/>
+      <w:pPr>
+        <w:ind w:left="1440" w:hanging="360"/>
+      </w:pPr>
+    </w:lvl>
+    <w:lvl w:ilvl="2" w:tplc="0408001B" w:tentative="1">
+      <w:start w:val="1"/>
+      <w:numFmt w:val="lowerRoman"/>
+      <w:lvlText w:val="%3."/>
+      <w:lvlJc w:val="right"/>
+      <w:pPr>
+        <w:ind w:left="2160" w:hanging="180"/>
+      </w:pPr>
+    </w:lvl>
+    <w:lvl w:ilvl="3" w:tplc="0408000F" w:tentative="1">
+      <w:start w:val="1"/>
+      <w:numFmt w:val="decimal"/>
+      <w:lvlText w:val="%4."/>
+      <w:lvlJc w:val="left"/>
+      <w:pPr>
+        <w:ind w:left="2880" w:hanging="360"/>
+      </w:pPr>
+    </w:lvl>
+    <w:lvl w:ilvl="4" w:tplc="04080019" w:tentative="1">
+      <w:start w:val="1"/>
+      <w:numFmt w:val="lowerLetter"/>
+      <w:lvlText w:val="%5."/>
+      <w:lvlJc w:val="left"/>
+      <w:pPr>
+        <w:ind w:left="3600" w:hanging="360"/>
+      </w:pPr>
+    </w:lvl>
+    <w:lvl w:ilvl="5" w:tplc="0408001B" w:tentative="1">
+      <w:start w:val="1"/>
+      <w:numFmt w:val="lowerRoman"/>
+      <w:lvlText w:val="%6."/>
+      <w:lvlJc w:val="right"/>
+      <w:pPr>
+        <w:ind w:left="4320" w:hanging="180"/>
+      </w:pPr>
+    </w:lvl>
+    <w:lvl w:ilvl="6" w:tplc="0408000F" w:tentative="1">
+      <w:start w:val="1"/>
+      <w:numFmt w:val="decimal"/>
+      <w:lvlText w:val="%7."/>
+      <w:lvlJc w:val="left"/>
+      <w:pPr>
+        <w:ind w:left="5040" w:hanging="360"/>
+      </w:pPr>
+    </w:lvl>
+    <w:lvl w:ilvl="7" w:tplc="04080019" w:tentative="1">
+      <w:start w:val="1"/>
+      <w:numFmt w:val="lowerLetter"/>
+      <w:lvlText w:val="%8."/>
+      <w:lvlJc w:val="left"/>
+      <w:pPr>
+        <w:ind w:left="5760" w:hanging="360"/>
+      </w:pPr>
+    </w:lvl>
+    <w:lvl w:ilvl="8" w:tplc="0408001B" w:tentative="1">
+      <w:start w:val="1"/>
+      <w:numFmt w:val="lowerRoman"/>
+      <w:lvlText w:val="%9."/>
+      <w:lvlJc w:val="right"/>
+      <w:pPr>
+        <w:ind w:left="6480" w:hanging="180"/>
+      </w:pPr>
+    </w:lvl>
+  </w:abstractNum>
+  <w:abstractNum w:abstractNumId="4">
     <w:nsid w:val="4D5C1776"/>
     <w:multiLevelType w:val="multilevel"/>
     <w:tmpl w:val="FC7A685E"/>
@@ -5294,7 +6577,179 @@
       </w:rPr>
     </w:lvl>
   </w:abstractNum>
-  <w:abstractNum w:abstractNumId="3">
+  <w:abstractNum w:abstractNumId="5">
+    <w:nsid w:val="5624694B"/>
+    <w:multiLevelType w:val="hybridMultilevel"/>
+    <w:tmpl w:val="41BAF6E6"/>
+    <w:lvl w:ilvl="0" w:tplc="0408000F">
+      <w:start w:val="1"/>
+      <w:numFmt w:val="decimal"/>
+      <w:lvlText w:val="%1."/>
+      <w:lvlJc w:val="left"/>
+      <w:pPr>
+        <w:ind w:left="1080" w:hanging="360"/>
+      </w:pPr>
+    </w:lvl>
+    <w:lvl w:ilvl="1" w:tplc="04080019" w:tentative="1">
+      <w:start w:val="1"/>
+      <w:numFmt w:val="lowerLetter"/>
+      <w:lvlText w:val="%2."/>
+      <w:lvlJc w:val="left"/>
+      <w:pPr>
+        <w:ind w:left="1800" w:hanging="360"/>
+      </w:pPr>
+    </w:lvl>
+    <w:lvl w:ilvl="2" w:tplc="0408001B" w:tentative="1">
+      <w:start w:val="1"/>
+      <w:numFmt w:val="lowerRoman"/>
+      <w:lvlText w:val="%3."/>
+      <w:lvlJc w:val="right"/>
+      <w:pPr>
+        <w:ind w:left="2520" w:hanging="180"/>
+      </w:pPr>
+    </w:lvl>
+    <w:lvl w:ilvl="3" w:tplc="0408000F" w:tentative="1">
+      <w:start w:val="1"/>
+      <w:numFmt w:val="decimal"/>
+      <w:lvlText w:val="%4."/>
+      <w:lvlJc w:val="left"/>
+      <w:pPr>
+        <w:ind w:left="3240" w:hanging="360"/>
+      </w:pPr>
+    </w:lvl>
+    <w:lvl w:ilvl="4" w:tplc="04080019" w:tentative="1">
+      <w:start w:val="1"/>
+      <w:numFmt w:val="lowerLetter"/>
+      <w:lvlText w:val="%5."/>
+      <w:lvlJc w:val="left"/>
+      <w:pPr>
+        <w:ind w:left="3960" w:hanging="360"/>
+      </w:pPr>
+    </w:lvl>
+    <w:lvl w:ilvl="5" w:tplc="0408001B" w:tentative="1">
+      <w:start w:val="1"/>
+      <w:numFmt w:val="lowerRoman"/>
+      <w:lvlText w:val="%6."/>
+      <w:lvlJc w:val="right"/>
+      <w:pPr>
+        <w:ind w:left="4680" w:hanging="180"/>
+      </w:pPr>
+    </w:lvl>
+    <w:lvl w:ilvl="6" w:tplc="0408000F" w:tentative="1">
+      <w:start w:val="1"/>
+      <w:numFmt w:val="decimal"/>
+      <w:lvlText w:val="%7."/>
+      <w:lvlJc w:val="left"/>
+      <w:pPr>
+        <w:ind w:left="5400" w:hanging="360"/>
+      </w:pPr>
+    </w:lvl>
+    <w:lvl w:ilvl="7" w:tplc="04080019" w:tentative="1">
+      <w:start w:val="1"/>
+      <w:numFmt w:val="lowerLetter"/>
+      <w:lvlText w:val="%8."/>
+      <w:lvlJc w:val="left"/>
+      <w:pPr>
+        <w:ind w:left="6120" w:hanging="360"/>
+      </w:pPr>
+    </w:lvl>
+    <w:lvl w:ilvl="8" w:tplc="0408001B" w:tentative="1">
+      <w:start w:val="1"/>
+      <w:numFmt w:val="lowerRoman"/>
+      <w:lvlText w:val="%9."/>
+      <w:lvlJc w:val="right"/>
+      <w:pPr>
+        <w:ind w:left="6840" w:hanging="180"/>
+      </w:pPr>
+    </w:lvl>
+  </w:abstractNum>
+  <w:abstractNum w:abstractNumId="6">
+    <w:nsid w:val="6F5E26BB"/>
+    <w:multiLevelType w:val="hybridMultilevel"/>
+    <w:tmpl w:val="F57075AA"/>
+    <w:lvl w:ilvl="0" w:tplc="0408000F">
+      <w:start w:val="1"/>
+      <w:numFmt w:val="decimal"/>
+      <w:lvlText w:val="%1."/>
+      <w:lvlJc w:val="left"/>
+      <w:pPr>
+        <w:ind w:left="1440" w:hanging="360"/>
+      </w:pPr>
+    </w:lvl>
+    <w:lvl w:ilvl="1" w:tplc="04080019" w:tentative="1">
+      <w:start w:val="1"/>
+      <w:numFmt w:val="lowerLetter"/>
+      <w:lvlText w:val="%2."/>
+      <w:lvlJc w:val="left"/>
+      <w:pPr>
+        <w:ind w:left="2160" w:hanging="360"/>
+      </w:pPr>
+    </w:lvl>
+    <w:lvl w:ilvl="2" w:tplc="0408001B" w:tentative="1">
+      <w:start w:val="1"/>
+      <w:numFmt w:val="lowerRoman"/>
+      <w:lvlText w:val="%3."/>
+      <w:lvlJc w:val="right"/>
+      <w:pPr>
+        <w:ind w:left="2880" w:hanging="180"/>
+      </w:pPr>
+    </w:lvl>
+    <w:lvl w:ilvl="3" w:tplc="0408000F" w:tentative="1">
+      <w:start w:val="1"/>
+      <w:numFmt w:val="decimal"/>
+      <w:lvlText w:val="%4."/>
+      <w:lvlJc w:val="left"/>
+      <w:pPr>
+        <w:ind w:left="3600" w:hanging="360"/>
+      </w:pPr>
+    </w:lvl>
+    <w:lvl w:ilvl="4" w:tplc="04080019" w:tentative="1">
+      <w:start w:val="1"/>
+      <w:numFmt w:val="lowerLetter"/>
+      <w:lvlText w:val="%5."/>
+      <w:lvlJc w:val="left"/>
+      <w:pPr>
+        <w:ind w:left="4320" w:hanging="360"/>
+      </w:pPr>
+    </w:lvl>
+    <w:lvl w:ilvl="5" w:tplc="0408001B" w:tentative="1">
+      <w:start w:val="1"/>
+      <w:numFmt w:val="lowerRoman"/>
+      <w:lvlText w:val="%6."/>
+      <w:lvlJc w:val="right"/>
+      <w:pPr>
+        <w:ind w:left="5040" w:hanging="180"/>
+      </w:pPr>
+    </w:lvl>
+    <w:lvl w:ilvl="6" w:tplc="0408000F" w:tentative="1">
+      <w:start w:val="1"/>
+      <w:numFmt w:val="decimal"/>
+      <w:lvlText w:val="%7."/>
+      <w:lvlJc w:val="left"/>
+      <w:pPr>
+        <w:ind w:left="5760" w:hanging="360"/>
+      </w:pPr>
+    </w:lvl>
+    <w:lvl w:ilvl="7" w:tplc="04080019" w:tentative="1">
+      <w:start w:val="1"/>
+      <w:numFmt w:val="lowerLetter"/>
+      <w:lvlText w:val="%8."/>
+      <w:lvlJc w:val="left"/>
+      <w:pPr>
+        <w:ind w:left="6480" w:hanging="360"/>
+      </w:pPr>
+    </w:lvl>
+    <w:lvl w:ilvl="8" w:tplc="0408001B" w:tentative="1">
+      <w:start w:val="1"/>
+      <w:numFmt w:val="lowerRoman"/>
+      <w:lvlText w:val="%9."/>
+      <w:lvlJc w:val="right"/>
+      <w:pPr>
+        <w:ind w:left="7200" w:hanging="180"/>
+      </w:pPr>
+    </w:lvl>
+  </w:abstractNum>
+  <w:abstractNum w:abstractNumId="7">
     <w:nsid w:val="70885E52"/>
     <w:multiLevelType w:val="multilevel"/>
     <w:tmpl w:val="288E4058"/>
@@ -5408,22 +6863,34 @@
     </w:lvl>
   </w:abstractNum>
   <w:num w:numId="1">
+    <w:abstractNumId w:val="4"/>
+  </w:num>
+  <w:num w:numId="2">
+    <w:abstractNumId w:val="7"/>
+  </w:num>
+  <w:num w:numId="3">
+    <w:abstractNumId w:val="4"/>
+  </w:num>
+  <w:num w:numId="4">
+    <w:abstractNumId w:val="4"/>
+  </w:num>
+  <w:num w:numId="5">
     <w:abstractNumId w:val="2"/>
   </w:num>
-  <w:num w:numId="2">
+  <w:num w:numId="6">
+    <w:abstractNumId w:val="1"/>
+  </w:num>
+  <w:num w:numId="7">
+    <w:abstractNumId w:val="0"/>
+  </w:num>
+  <w:num w:numId="8">
     <w:abstractNumId w:val="3"/>
   </w:num>
-  <w:num w:numId="3">
-    <w:abstractNumId w:val="2"/>
+  <w:num w:numId="9">
+    <w:abstractNumId w:val="5"/>
   </w:num>
-  <w:num w:numId="4">
-    <w:abstractNumId w:val="2"/>
-  </w:num>
-  <w:num w:numId="5">
-    <w:abstractNumId w:val="1"/>
-  </w:num>
-  <w:num w:numId="6">
-    <w:abstractNumId w:val="0"/>
+  <w:num w:numId="10">
+    <w:abstractNumId w:val="6"/>
   </w:num>
 </w:numbering>
 </file>
@@ -6715,7 +8182,7 @@
 </file>
 
 <file path=customXml/itemProps1.xml><?xml version="1.0" encoding="utf-8"?>
-<ds:datastoreItem xmlns:ds="http://schemas.openxmlformats.org/officeDocument/2006/customXml" ds:itemID="{0F49FBD0-5C6B-4C48-9439-9800135F5EE0}">
+<ds:datastoreItem xmlns:ds="http://schemas.openxmlformats.org/officeDocument/2006/customXml" ds:itemID="{86086DD3-65AC-4CB5-A602-9E823AF91548}">
   <ds:schemaRefs>
     <ds:schemaRef ds:uri="http://schemas.openxmlformats.org/officeDocument/2006/bibliography"/>
   </ds:schemaRefs>

</xml_diff>